<commit_message>
Updated Core Project Document
</commit_message>
<xml_diff>
--- a/Other Documents/Core Project Document.docx
+++ b/Other Documents/Core Project Document.docx
@@ -118,1202 +118,37 @@
         <w:rPr>
           <w:lang w:val="en-US"/>
         </w:rPr>
+        <w:t xml:space="preserve"> The change of gravity will only be applied to the shooter, which means every player will has its own direction of gravity.</w:t>
+      </w:r>
+      <w:r>
+        <w:rPr>
+          <w:lang w:val="en-US"/>
+        </w:rPr>
         <w:t xml:space="preserve"> </w:t>
       </w:r>
       <w:r>
         <w:rPr>
           <w:lang w:val="en-US"/>
         </w:rPr>
-        <w:t xml:space="preserve">We might add different game modes, such as a race version where the players have to </w:t>
-      </w:r>
-      <w:proofErr w:type="gramStart"/>
-      <w:r>
-        <w:rPr>
-          <w:lang w:val="en-US"/>
-        </w:rPr>
-        <w:t>race,</w:t>
-      </w:r>
-      <w:proofErr w:type="gramEnd"/>
-      <w:r>
-        <w:rPr>
-          <w:lang w:val="en-US"/>
-        </w:rPr>
-        <w:t xml:space="preserve"> or an actual shooter where players need to kill each other.</w:t>
-      </w:r>
-      <w:r>
-        <w:rPr>
-          <w:lang w:val="en-US"/>
-        </w:rPr>
-        <w:t xml:space="preserve"> The idea is to limit the amount of bullets a player can shoot, for example by using a timer or not allowing a player to shoot a new bullet whilst the old bullet hasn’t touched anything yet (and of course, use a timer on the bullet that destroys it after some time to prevent a player from never having a bullet again if the bullet missed everything).</w:t>
-      </w:r>
-    </w:p>
-    <w:p>
-      <w:pPr>
-        <w:pStyle w:val="NoSpacing"/>
-        <w:ind w:left="360"/>
-        <w:rPr>
-          <w:lang w:val="en-US"/>
-        </w:rPr>
-      </w:pPr>
-    </w:p>
-    <w:p>
-      <w:pPr>
-        <w:pStyle w:val="NoSpacing"/>
-        <w:numPr>
-          <w:ilvl w:val="0"/>
-          <w:numId w:val="2"/>
-        </w:numPr>
-        <w:rPr>
-          <w:sz w:val="28"/>
-          <w:lang w:val="en-US"/>
-        </w:rPr>
-      </w:pPr>
-      <w:r>
-        <w:rPr>
-          <w:b/>
-          <w:sz w:val="28"/>
-          <w:lang w:val="en-US"/>
-        </w:rPr>
-        <w:t>Components</w:t>
-      </w:r>
-    </w:p>
-    <w:p>
-      <w:pPr>
-        <w:pStyle w:val="NoSpacing"/>
-        <w:ind w:left="720"/>
-        <w:rPr>
-          <w:b/>
-          <w:lang w:val="en-US"/>
-        </w:rPr>
-      </w:pPr>
-      <w:r>
-        <w:rPr>
-          <w:b/>
-          <w:lang w:val="en-US"/>
-        </w:rPr>
-        <w:t>Computer graphics</w:t>
-      </w:r>
-    </w:p>
-    <w:p>
-      <w:pPr>
-        <w:pStyle w:val="NoSpacing"/>
-        <w:numPr>
-          <w:ilvl w:val="0"/>
-          <w:numId w:val="3"/>
-        </w:numPr>
-        <w:rPr>
-          <w:lang w:val="en-US"/>
-        </w:rPr>
-      </w:pPr>
-      <w:r>
-        <w:rPr>
-          <w:lang w:val="en-US"/>
-        </w:rPr>
-        <w:t>3D models</w:t>
-      </w:r>
-      <w:r>
-        <w:rPr>
-          <w:lang w:val="en-US"/>
-        </w:rPr>
-        <w:t xml:space="preserve">. </w:t>
-      </w:r>
-      <w:r>
-        <w:rPr>
-          <w:lang w:val="en-US"/>
-        </w:rPr>
-        <w:t>All of the models will be made in Blender</w:t>
-      </w:r>
-      <w:r>
-        <w:rPr>
-          <w:lang w:val="en-US"/>
-        </w:rPr>
-        <w:t xml:space="preserve">. The models are for example: </w:t>
-      </w:r>
-      <w:r>
-        <w:rPr>
-          <w:lang w:val="en-US"/>
-        </w:rPr>
-        <w:t>play</w:t>
-      </w:r>
-      <w:r>
-        <w:rPr>
-          <w:lang w:val="en-US"/>
-        </w:rPr>
-        <w:t>able characters, weapons or</w:t>
-      </w:r>
-      <w:r>
-        <w:rPr>
-          <w:lang w:val="en-US"/>
-        </w:rPr>
-        <w:t xml:space="preserve"> </w:t>
-      </w:r>
-      <w:proofErr w:type="gramStart"/>
-      <w:r>
-        <w:rPr>
-          <w:lang w:val="en-US"/>
-        </w:rPr>
-        <w:t>bullet</w:t>
-      </w:r>
-      <w:r>
-        <w:rPr>
-          <w:lang w:val="en-US"/>
-        </w:rPr>
-        <w:t>s</w:t>
-      </w:r>
-      <w:r>
-        <w:rPr>
-          <w:lang w:val="en-US"/>
-        </w:rPr>
-        <w:t xml:space="preserve"> </w:t>
-      </w:r>
-      <w:r>
-        <w:rPr>
-          <w:lang w:val="en-US"/>
-        </w:rPr>
-        <w:t>.</w:t>
-      </w:r>
-      <w:proofErr w:type="gramEnd"/>
-      <w:r>
-        <w:rPr>
-          <w:lang w:val="en-US"/>
-        </w:rPr>
-        <w:t xml:space="preserve"> They will also be provided with </w:t>
-      </w:r>
-      <w:r>
-        <w:rPr>
-          <w:lang w:val="en-US"/>
-        </w:rPr>
-        <w:t>textures</w:t>
-      </w:r>
-      <w:r>
-        <w:rPr>
-          <w:lang w:val="en-US"/>
-        </w:rPr>
-        <w:t xml:space="preserve"> </w:t>
-      </w:r>
-      <w:r>
-        <w:rPr>
-          <w:rFonts w:ascii="MS Gothic" w:eastAsia="MS Gothic" w:hAnsi="MS Gothic" w:cs="MS Gothic" w:hint="eastAsia"/>
-          <w:lang w:val="en-US"/>
-        </w:rPr>
-        <w:t>★</w:t>
-      </w:r>
-      <w:r>
-        <w:rPr>
-          <w:rFonts w:eastAsia="FreeSerif" w:cs="FreeSerif"/>
-          <w:lang w:val="en-US"/>
-        </w:rPr>
-        <w:t xml:space="preserve"> </w:t>
-      </w:r>
-      <w:r>
-        <w:rPr>
-          <w:lang w:val="en-US"/>
-        </w:rPr>
-        <w:t>(Kwok)</w:t>
-      </w:r>
-    </w:p>
-    <w:p>
-      <w:pPr>
-        <w:pStyle w:val="NoSpacing"/>
-        <w:numPr>
-          <w:ilvl w:val="0"/>
-          <w:numId w:val="3"/>
-        </w:numPr>
-        <w:rPr>
-          <w:lang w:val="en-US"/>
-        </w:rPr>
-      </w:pPr>
-      <w:r>
-        <w:rPr>
-          <w:lang w:val="en-US"/>
-        </w:rPr>
-        <w:t>3D animated models</w:t>
-      </w:r>
-      <w:r>
-        <w:rPr>
-          <w:lang w:val="en-US"/>
-        </w:rPr>
-        <w:t>.</w:t>
-      </w:r>
-      <w:r>
-        <w:rPr>
-          <w:lang w:val="en-US"/>
-        </w:rPr>
-        <w:t xml:space="preserve"> Animations will be made of the bullet and the character</w:t>
-      </w:r>
-      <w:r>
-        <w:rPr>
-          <w:lang w:val="en-US"/>
-        </w:rPr>
-        <w:t>.</w:t>
-      </w:r>
-      <w:r>
-        <w:rPr>
-          <w:lang w:val="en-US"/>
-        </w:rPr>
-        <w:t xml:space="preserve"> </w:t>
-      </w:r>
-      <w:r>
-        <w:rPr>
-          <w:rFonts w:ascii="MS Gothic" w:eastAsia="MS Gothic" w:hAnsi="MS Gothic" w:cs="MS Gothic" w:hint="eastAsia"/>
-        </w:rPr>
-        <w:t>★★</w:t>
-      </w:r>
-      <w:r>
-        <w:rPr>
-          <w:lang w:val="en-US"/>
-        </w:rPr>
-        <w:t>( Kwok)</w:t>
-      </w:r>
-    </w:p>
-    <w:p>
-      <w:pPr>
-        <w:pStyle w:val="NoSpacing"/>
-        <w:numPr>
-          <w:ilvl w:val="0"/>
-          <w:numId w:val="3"/>
-        </w:numPr>
-        <w:rPr>
-          <w:lang w:val="en-US"/>
-        </w:rPr>
-      </w:pPr>
-      <w:r>
-        <w:rPr>
-          <w:lang w:val="en-US"/>
-        </w:rPr>
-        <w:t>Sound effects</w:t>
-      </w:r>
-      <w:r>
-        <w:rPr>
-          <w:lang w:val="en-US"/>
-        </w:rPr>
-        <w:t>.</w:t>
-      </w:r>
-      <w:r>
-        <w:rPr>
-          <w:lang w:val="en-US"/>
-        </w:rPr>
-        <w:t xml:space="preserve"> These will improve the ambience while playing the game. They will </w:t>
-      </w:r>
-      <w:proofErr w:type="gramStart"/>
-      <w:r>
-        <w:rPr>
-          <w:lang w:val="en-US"/>
-        </w:rPr>
-        <w:t>exists</w:t>
-      </w:r>
-      <w:proofErr w:type="gramEnd"/>
-      <w:r>
-        <w:rPr>
-          <w:lang w:val="en-US"/>
-        </w:rPr>
-        <w:t xml:space="preserve"> out of single sample sounds (firing a bullet, killing som</w:t>
-      </w:r>
-      <w:r>
-        <w:rPr>
-          <w:lang w:val="en-US"/>
-        </w:rPr>
-        <w:t xml:space="preserve">eone, </w:t>
-      </w:r>
-      <w:proofErr w:type="spellStart"/>
-      <w:r>
-        <w:rPr>
-          <w:lang w:val="en-US"/>
-        </w:rPr>
-        <w:t>etc</w:t>
-      </w:r>
-      <w:proofErr w:type="spellEnd"/>
-      <w:r>
-        <w:rPr>
-          <w:lang w:val="en-US"/>
-        </w:rPr>
-        <w:t xml:space="preserve">) as well as the background music which will be </w:t>
-      </w:r>
-      <w:proofErr w:type="spellStart"/>
-      <w:r>
-        <w:rPr>
-          <w:lang w:val="en-US"/>
-        </w:rPr>
-        <w:t>selfmade</w:t>
-      </w:r>
-      <w:proofErr w:type="spellEnd"/>
-      <w:r>
-        <w:rPr>
-          <w:lang w:val="en-US"/>
-        </w:rPr>
-        <w:t>.</w:t>
-      </w:r>
-      <w:r>
-        <w:rPr>
-          <w:lang w:val="en-US"/>
-        </w:rPr>
-        <w:t xml:space="preserve"> </w:t>
-      </w:r>
-      <w:r>
-        <w:rPr>
-          <w:rFonts w:ascii="MS Gothic" w:eastAsia="MS Gothic" w:hAnsi="MS Gothic" w:cs="MS Gothic" w:hint="eastAsia"/>
-          <w:lang w:val="en-US"/>
-        </w:rPr>
-        <w:t>★</w:t>
-      </w:r>
-      <w:r>
-        <w:rPr>
-          <w:rFonts w:ascii="MS Gothic" w:eastAsia="MS Gothic" w:hAnsi="MS Gothic" w:cs="MS Gothic" w:hint="eastAsia"/>
-          <w:lang w:val="en-US"/>
-        </w:rPr>
-        <w:t>★</w:t>
-      </w:r>
-      <w:r>
-        <w:rPr>
-          <w:rFonts w:eastAsia="FreeSerif" w:cs="FreeSerif"/>
-          <w:lang w:val="en-US"/>
-        </w:rPr>
-        <w:t xml:space="preserve"> </w:t>
-      </w:r>
-      <w:r>
-        <w:rPr>
-          <w:lang w:val="en-US"/>
-        </w:rPr>
-        <w:t>(</w:t>
-      </w:r>
-      <w:proofErr w:type="spellStart"/>
-      <w:r>
-        <w:rPr>
-          <w:lang w:val="en-US"/>
-        </w:rPr>
-        <w:t>Ayyoeb</w:t>
-      </w:r>
-      <w:proofErr w:type="spellEnd"/>
-      <w:r>
-        <w:rPr>
-          <w:lang w:val="en-US"/>
-        </w:rPr>
-        <w:t>)</w:t>
-      </w:r>
-    </w:p>
-    <w:p>
-      <w:pPr>
-        <w:pStyle w:val="NoSpacing"/>
-        <w:numPr>
-          <w:ilvl w:val="0"/>
-          <w:numId w:val="3"/>
-        </w:numPr>
-        <w:rPr>
-          <w:lang w:val="en-US"/>
-        </w:rPr>
-      </w:pPr>
-      <w:r>
-        <w:rPr>
-          <w:lang w:val="en-US"/>
-        </w:rPr>
-        <w:t>Particle systems</w:t>
-      </w:r>
-      <w:r>
-        <w:rPr>
-          <w:lang w:val="en-US"/>
-        </w:rPr>
-        <w:t>.</w:t>
-      </w:r>
-      <w:r>
-        <w:rPr>
-          <w:lang w:val="en-US"/>
-        </w:rPr>
-        <w:t xml:space="preserve"> Special effects such as disintegrating blocks will be generated in Unity.</w:t>
-      </w:r>
-      <w:r>
-        <w:rPr>
-          <w:lang w:val="en-US"/>
-        </w:rPr>
-        <w:t xml:space="preserve"> </w:t>
-      </w:r>
-      <w:r>
-        <w:rPr>
-          <w:rFonts w:ascii="MS Gothic" w:eastAsia="MS Gothic" w:hAnsi="MS Gothic" w:cs="MS Gothic" w:hint="eastAsia"/>
-          <w:lang w:val="en-US"/>
-        </w:rPr>
-        <w:t>★</w:t>
-      </w:r>
-      <w:r>
-        <w:rPr>
-          <w:rFonts w:eastAsia="FreeSerif" w:cs="FreeSerif"/>
-          <w:lang w:val="en-US"/>
-        </w:rPr>
-        <w:t>(</w:t>
-      </w:r>
-      <w:proofErr w:type="spellStart"/>
-      <w:r>
-        <w:rPr>
-          <w:rFonts w:eastAsia="FreeSerif" w:cs="FreeSerif"/>
-          <w:lang w:val="en-US"/>
-        </w:rPr>
-        <w:t>Coen</w:t>
-      </w:r>
-      <w:proofErr w:type="spellEnd"/>
-      <w:r>
-        <w:rPr>
-          <w:rFonts w:eastAsia="FreeSerif" w:cs="FreeSerif"/>
-          <w:lang w:val="en-US"/>
-        </w:rPr>
-        <w:t>)</w:t>
-      </w:r>
-    </w:p>
-    <w:p>
-      <w:pPr>
-        <w:pStyle w:val="NoSpacing"/>
-        <w:numPr>
-          <w:ilvl w:val="0"/>
-          <w:numId w:val="3"/>
-        </w:numPr>
-        <w:rPr>
-          <w:lang w:val="en-US"/>
-        </w:rPr>
-      </w:pPr>
-      <w:r>
-        <w:rPr>
-          <w:lang w:val="en-US"/>
-        </w:rPr>
-        <w:t xml:space="preserve">(Playing with) </w:t>
-      </w:r>
-      <w:r>
-        <w:rPr>
-          <w:lang w:val="en-US"/>
-        </w:rPr>
-        <w:t>Lights and shadows</w:t>
-      </w:r>
-      <w:r>
-        <w:rPr>
-          <w:lang w:val="en-US"/>
-        </w:rPr>
-        <w:t>.</w:t>
-      </w:r>
-      <w:r>
-        <w:rPr>
-          <w:lang w:val="en-US"/>
-        </w:rPr>
-        <w:t xml:space="preserve"> We will try to play with the lights and shadows to create a good atmosphere. For example the bullets will be light sources as well. </w:t>
-      </w:r>
-      <w:r>
-        <w:rPr>
-          <w:lang w:val="en-US"/>
-        </w:rPr>
-        <w:t xml:space="preserve"> </w:t>
-      </w:r>
-      <w:r>
-        <w:rPr>
-          <w:rFonts w:ascii="MS Gothic" w:eastAsia="MS Gothic" w:hAnsi="MS Gothic" w:cs="MS Gothic" w:hint="eastAsia"/>
-          <w:lang w:val="en-US"/>
-        </w:rPr>
-        <w:t>★</w:t>
-      </w:r>
-      <w:r>
-        <w:rPr>
-          <w:rFonts w:eastAsia="FreeSerif" w:cs="FreeSerif"/>
-          <w:lang w:val="en-US"/>
-        </w:rPr>
-        <w:t xml:space="preserve"> (</w:t>
-      </w:r>
-      <w:proofErr w:type="spellStart"/>
-      <w:r>
-        <w:rPr>
-          <w:rFonts w:eastAsia="FreeSerif" w:cs="FreeSerif"/>
-          <w:lang w:val="en-US"/>
-        </w:rPr>
-        <w:t>Coen</w:t>
-      </w:r>
-      <w:proofErr w:type="spellEnd"/>
-      <w:r>
-        <w:rPr>
-          <w:rFonts w:eastAsia="FreeSerif" w:cs="FreeSerif"/>
-          <w:lang w:val="en-US"/>
-        </w:rPr>
-        <w:t>)</w:t>
-      </w:r>
-    </w:p>
-    <w:p>
-      <w:pPr>
-        <w:pStyle w:val="NoSpacing"/>
-        <w:numPr>
-          <w:ilvl w:val="0"/>
-          <w:numId w:val="3"/>
-        </w:numPr>
-        <w:rPr>
-          <w:lang w:val="en-US"/>
-        </w:rPr>
-      </w:pPr>
-      <w:r>
-        <w:rPr>
-          <w:lang w:val="en-US"/>
-        </w:rPr>
-        <w:t>Start, pause, end screen</w:t>
-      </w:r>
-      <w:r>
-        <w:rPr>
-          <w:lang w:val="en-US"/>
-        </w:rPr>
-        <w:t>.</w:t>
-      </w:r>
-      <w:r>
-        <w:rPr>
-          <w:lang w:val="en-US"/>
-        </w:rPr>
-        <w:t xml:space="preserve"> An appealing menu screen will be created in Photoshop.</w:t>
-      </w:r>
-      <w:r>
-        <w:rPr>
-          <w:lang w:val="en-US"/>
-        </w:rPr>
-        <w:t xml:space="preserve"> </w:t>
-      </w:r>
-      <w:r>
-        <w:rPr>
-          <w:rFonts w:ascii="MS Gothic" w:eastAsia="MS Gothic" w:hAnsi="MS Gothic" w:cs="MS Gothic" w:hint="eastAsia"/>
-          <w:lang w:val="en-US"/>
-        </w:rPr>
-        <w:t>★</w:t>
-      </w:r>
-      <w:r>
-        <w:rPr>
-          <w:rFonts w:eastAsia="FreeSerif" w:cs="FreeSerif"/>
-          <w:lang w:val="en-US"/>
-        </w:rPr>
-        <w:t xml:space="preserve"> (</w:t>
-      </w:r>
-      <w:proofErr w:type="spellStart"/>
-      <w:r>
-        <w:rPr>
-          <w:rFonts w:eastAsia="FreeSerif" w:cs="FreeSerif"/>
-          <w:lang w:val="en-US"/>
-        </w:rPr>
-        <w:t>Ayyoeb</w:t>
-      </w:r>
-      <w:proofErr w:type="spellEnd"/>
-      <w:r>
-        <w:rPr>
-          <w:rFonts w:eastAsia="FreeSerif" w:cs="FreeSerif"/>
-          <w:lang w:val="en-US"/>
-        </w:rPr>
-        <w:t>)</w:t>
-      </w:r>
-    </w:p>
-    <w:p>
-      <w:pPr>
-        <w:pStyle w:val="NoSpacing"/>
-        <w:numPr>
-          <w:ilvl w:val="0"/>
-          <w:numId w:val="3"/>
-        </w:numPr>
-        <w:rPr>
-          <w:lang w:val="en-US"/>
-        </w:rPr>
-      </w:pPr>
-      <w:r>
-        <w:rPr>
-          <w:lang w:val="en-US"/>
-        </w:rPr>
-        <w:t>High scores</w:t>
-      </w:r>
-      <w:r>
-        <w:rPr>
-          <w:lang w:val="en-US"/>
-        </w:rPr>
-        <w:t xml:space="preserve">. </w:t>
-      </w:r>
-      <w:r>
-        <w:rPr>
-          <w:lang w:val="en-US"/>
-        </w:rPr>
-        <w:t xml:space="preserve">Keeping track of the high scores as well as the actual scores while playing the game). The high scores will be accessible via the menu. </w:t>
-      </w:r>
-      <w:r>
-        <w:rPr>
-          <w:rFonts w:ascii="MS Gothic" w:eastAsia="MS Gothic" w:hAnsi="MS Gothic" w:cs="MS Gothic" w:hint="eastAsia"/>
-          <w:lang w:val="en-US"/>
-        </w:rPr>
-        <w:t>★</w:t>
-      </w:r>
-      <w:r>
-        <w:rPr>
-          <w:rFonts w:eastAsia="FreeSerif" w:cs="FreeSerif"/>
-          <w:lang w:val="en-US"/>
-        </w:rPr>
-        <w:t xml:space="preserve"> (</w:t>
-      </w:r>
-      <w:proofErr w:type="spellStart"/>
-      <w:r>
-        <w:rPr>
-          <w:rFonts w:eastAsia="FreeSerif" w:cs="FreeSerif"/>
-          <w:lang w:val="en-US"/>
-        </w:rPr>
-        <w:t>Coen</w:t>
-      </w:r>
-      <w:proofErr w:type="spellEnd"/>
-      <w:r>
-        <w:rPr>
-          <w:rFonts w:eastAsia="FreeSerif" w:cs="FreeSerif"/>
-          <w:lang w:val="en-US"/>
-        </w:rPr>
-        <w:t>)</w:t>
-      </w:r>
-    </w:p>
-    <w:p>
-      <w:pPr>
-        <w:pStyle w:val="NoSpacing"/>
-        <w:numPr>
-          <w:ilvl w:val="0"/>
-          <w:numId w:val="3"/>
-        </w:numPr>
-        <w:rPr>
-          <w:lang w:val="en-US"/>
-        </w:rPr>
-      </w:pPr>
-      <w:r>
-        <w:rPr>
-          <w:lang w:val="en-US"/>
-        </w:rPr>
-        <w:t>Options</w:t>
-      </w:r>
-      <w:r>
-        <w:rPr>
-          <w:lang w:val="en-US"/>
-        </w:rPr>
-        <w:t>.</w:t>
-      </w:r>
-      <w:r>
-        <w:rPr>
-          <w:lang w:val="en-US"/>
-        </w:rPr>
-        <w:t xml:space="preserve"> For example: enabling/disabling the sound, adjusting the brightness.</w:t>
-      </w:r>
-      <w:r>
-        <w:rPr>
-          <w:rFonts w:ascii="MS Gothic" w:eastAsia="MS Gothic" w:hAnsi="MS Gothic" w:cs="MS Gothic" w:hint="eastAsia"/>
-          <w:lang w:val="en-US"/>
-        </w:rPr>
-        <w:t>★</w:t>
-      </w:r>
-      <w:r>
-        <w:rPr>
-          <w:rFonts w:eastAsia="FreeSerif" w:cs="FreeSerif"/>
-          <w:lang w:val="en-US"/>
-        </w:rPr>
-        <w:t xml:space="preserve"> (</w:t>
-      </w:r>
-      <w:proofErr w:type="spellStart"/>
-      <w:r>
-        <w:rPr>
-          <w:rFonts w:eastAsia="FreeSerif" w:cs="FreeSerif"/>
-          <w:lang w:val="en-US"/>
-        </w:rPr>
-        <w:t>Ayyoeb</w:t>
-      </w:r>
-      <w:proofErr w:type="spellEnd"/>
-      <w:r>
-        <w:rPr>
-          <w:rFonts w:eastAsia="FreeSerif" w:cs="FreeSerif"/>
-          <w:lang w:val="en-US"/>
-        </w:rPr>
-        <w:t>)</w:t>
-      </w:r>
-    </w:p>
-    <w:p>
-      <w:pPr>
-        <w:pStyle w:val="NoSpacing"/>
-        <w:numPr>
-          <w:ilvl w:val="0"/>
-          <w:numId w:val="3"/>
-        </w:numPr>
-        <w:rPr>
-          <w:lang w:val="en-US"/>
-        </w:rPr>
-      </w:pPr>
-      <w:r>
-        <w:rPr>
-          <w:lang w:val="en-US"/>
-        </w:rPr>
-        <w:t xml:space="preserve">Instructions. The goal of the game (being the last one alive) and the keys that are used will be explained here </w:t>
-      </w:r>
-      <w:r>
-        <w:rPr>
-          <w:rFonts w:ascii="MS Gothic" w:eastAsia="MS Gothic" w:hAnsi="MS Gothic" w:cs="MS Gothic" w:hint="eastAsia"/>
-          <w:lang w:val="en-US"/>
-        </w:rPr>
-        <w:t>★</w:t>
-      </w:r>
-      <w:r>
-        <w:rPr>
-          <w:rFonts w:eastAsia="FreeSerif" w:cs="FreeSerif"/>
-          <w:lang w:val="en-US"/>
-        </w:rPr>
-        <w:t>(</w:t>
-      </w:r>
-      <w:proofErr w:type="spellStart"/>
-      <w:r>
-        <w:rPr>
-          <w:rFonts w:eastAsia="FreeSerif" w:cs="FreeSerif"/>
-          <w:lang w:val="en-US"/>
-        </w:rPr>
-        <w:t>Coen</w:t>
-      </w:r>
-      <w:proofErr w:type="spellEnd"/>
-      <w:r>
-        <w:rPr>
-          <w:rFonts w:eastAsia="FreeSerif" w:cs="FreeSerif"/>
-          <w:lang w:val="en-US"/>
-        </w:rPr>
-        <w:t>)</w:t>
-      </w:r>
-    </w:p>
-    <w:p>
-      <w:pPr>
-        <w:pStyle w:val="NoSpacing"/>
-        <w:numPr>
-          <w:ilvl w:val="0"/>
-          <w:numId w:val="3"/>
-        </w:numPr>
-        <w:rPr>
-          <w:lang w:val="en-US"/>
-        </w:rPr>
-      </w:pPr>
-      <w:r>
-        <w:rPr>
-          <w:lang w:val="en-US"/>
-        </w:rPr>
-        <w:t>Credits</w:t>
-      </w:r>
-      <w:r>
-        <w:rPr>
-          <w:lang w:val="en-US"/>
-        </w:rPr>
-        <w:t xml:space="preserve">. </w:t>
-      </w:r>
-      <w:r>
-        <w:rPr>
-          <w:lang w:val="en-US"/>
-        </w:rPr>
-        <w:t xml:space="preserve">All the team members </w:t>
-      </w:r>
-      <w:r>
-        <w:rPr>
-          <w:lang w:val="en-US"/>
-        </w:rPr>
-        <w:t>with their functions will be displayed.</w:t>
-      </w:r>
-      <w:r>
-        <w:rPr>
-          <w:rFonts w:ascii="MS Gothic" w:eastAsia="MS Gothic" w:hAnsi="MS Gothic" w:cs="MS Gothic" w:hint="eastAsia"/>
-          <w:lang w:val="en-US"/>
-        </w:rPr>
-        <w:t>★</w:t>
-      </w:r>
-      <w:r>
-        <w:rPr>
-          <w:rFonts w:eastAsia="FreeSerif" w:cs="FreeSerif"/>
-          <w:lang w:val="en-US"/>
-        </w:rPr>
-        <w:t>(</w:t>
-      </w:r>
-      <w:proofErr w:type="spellStart"/>
-      <w:r>
-        <w:rPr>
-          <w:rFonts w:eastAsia="FreeSerif" w:cs="FreeSerif"/>
-          <w:lang w:val="en-US"/>
-        </w:rPr>
-        <w:t>Ayyoeb</w:t>
-      </w:r>
-      <w:proofErr w:type="spellEnd"/>
-      <w:r>
-        <w:rPr>
-          <w:rFonts w:eastAsia="FreeSerif" w:cs="FreeSerif"/>
-          <w:lang w:val="en-US"/>
-        </w:rPr>
-        <w:t>)</w:t>
-      </w:r>
-    </w:p>
-    <w:p>
-      <w:pPr>
-        <w:pStyle w:val="NoSpacing"/>
-        <w:ind w:left="720"/>
-        <w:rPr>
-          <w:rFonts w:eastAsia="FreeSerif" w:cs="FreeSerif"/>
-          <w:b/>
-          <w:sz w:val="19"/>
-          <w:szCs w:val="19"/>
-          <w:lang w:val="en-US"/>
-        </w:rPr>
-      </w:pPr>
-    </w:p>
-    <w:p>
-      <w:pPr>
-        <w:pStyle w:val="NoSpacing"/>
-        <w:ind w:left="720"/>
-        <w:rPr>
-          <w:rFonts w:ascii="FreeSerif" w:eastAsia="FreeSerif" w:cs="FreeSerif"/>
-          <w:b/>
-          <w:sz w:val="19"/>
-          <w:szCs w:val="19"/>
-          <w:lang w:val="en-US"/>
-        </w:rPr>
-      </w:pPr>
-    </w:p>
-    <w:p>
-      <w:pPr>
-        <w:pStyle w:val="NoSpacing"/>
-        <w:ind w:left="720"/>
-        <w:rPr>
-          <w:b/>
-          <w:lang w:val="en-US"/>
-        </w:rPr>
-      </w:pPr>
-      <w:r>
-        <w:rPr>
-          <w:rFonts w:ascii="FreeSerif" w:eastAsia="FreeSerif" w:cs="FreeSerif"/>
-          <w:b/>
-          <w:sz w:val="19"/>
-          <w:szCs w:val="19"/>
-          <w:lang w:val="en-US"/>
-        </w:rPr>
-        <w:t>Total: 12x</w:t>
-      </w:r>
-      <w:r>
-        <w:rPr>
-          <w:rFonts w:ascii="FreeSerif" w:eastAsia="FreeSerif" w:cs="FreeSerif" w:hint="eastAsia"/>
-          <w:sz w:val="19"/>
-          <w:szCs w:val="19"/>
-          <w:lang w:val="en-US"/>
-        </w:rPr>
-        <w:t>★</w:t>
-      </w:r>
-    </w:p>
-    <w:p>
-      <w:pPr>
-        <w:pStyle w:val="NoSpacing"/>
-        <w:ind w:left="708"/>
-        <w:rPr>
-          <w:lang w:val="en-US"/>
-        </w:rPr>
-      </w:pPr>
-    </w:p>
-    <w:p>
-      <w:pPr>
-        <w:pStyle w:val="NoSpacing"/>
-        <w:ind w:left="708"/>
-        <w:rPr>
-          <w:b/>
-          <w:lang w:val="en-US"/>
-        </w:rPr>
-      </w:pPr>
-      <w:r>
-        <w:rPr>
-          <w:b/>
-          <w:lang w:val="en-US"/>
-        </w:rPr>
-        <w:t>Artificial</w:t>
-      </w:r>
-      <w:r>
-        <w:rPr>
-          <w:b/>
-          <w:lang w:val="en-US"/>
-        </w:rPr>
-        <w:t xml:space="preserve"> Intelligence</w:t>
-      </w:r>
-    </w:p>
-    <w:p>
-      <w:pPr>
-        <w:pStyle w:val="NoSpacing"/>
-        <w:numPr>
-          <w:ilvl w:val="0"/>
-          <w:numId w:val="3"/>
-        </w:numPr>
-        <w:rPr>
-          <w:lang w:val="en-US"/>
-        </w:rPr>
-      </w:pPr>
-      <w:r>
-        <w:rPr>
-          <w:lang w:val="en-US"/>
-        </w:rPr>
-        <w:t>Genetic algorithms, for example to train the procedural generation algorithm to make more viable/fun levels.</w:t>
-      </w:r>
-      <w:r>
-        <w:rPr>
-          <w:lang w:val="en-US"/>
-        </w:rPr>
-        <w:t xml:space="preserve"> The idea is to have a certain amount of variables, like how many blocks will be present in the level, how big the dimensions of the level are, how sparsely the blocks are distributed in the level, and build levels with these variables set to random </w:t>
-      </w:r>
-      <w:r>
-        <w:rPr>
-          <w:lang w:val="en-US"/>
-        </w:rPr>
-        <w:lastRenderedPageBreak/>
-        <w:t>numbers in a suitable range. We will playtest these levels and manually give them a quality score. Possibly we might speed up this process by playing only very shortly and giving quality scores based on first impressions. Use this to train an algorithm to find good combinations of these variables to get good playable levels.</w:t>
-      </w:r>
-      <w:r>
-        <w:rPr>
-          <w:lang w:val="en-US"/>
-        </w:rPr>
-        <w:t xml:space="preserve"> This can be a lengthy process, hence 4 stars, possibly even 5.</w:t>
-      </w:r>
-      <w:r>
-        <w:rPr>
-          <w:lang w:val="en-US"/>
-        </w:rPr>
-        <w:t xml:space="preserve"> </w:t>
-      </w:r>
-      <w:r>
-        <w:rPr>
-          <w:rFonts w:ascii="FreeSerif" w:eastAsia="FreeSerif" w:cs="FreeSerif" w:hint="eastAsia"/>
-          <w:sz w:val="19"/>
-          <w:szCs w:val="19"/>
-          <w:lang w:val="en-US"/>
-        </w:rPr>
-        <w:t>★★★★</w:t>
-      </w:r>
-      <w:r>
-        <w:rPr>
-          <w:rFonts w:ascii="FreeSerif" w:eastAsia="FreeSerif" w:cs="FreeSerif"/>
-          <w:sz w:val="19"/>
-          <w:szCs w:val="19"/>
-          <w:lang w:val="en-US"/>
-        </w:rPr>
-        <w:t>(</w:t>
-      </w:r>
-      <w:r>
-        <w:rPr>
-          <w:rFonts w:ascii="FreeSerif" w:eastAsia="FreeSerif" w:cs="FreeSerif" w:hint="eastAsia"/>
-          <w:sz w:val="19"/>
-          <w:szCs w:val="19"/>
-          <w:lang w:val="en-US"/>
-        </w:rPr>
-        <w:t>★</w:t>
-      </w:r>
-      <w:r>
-        <w:rPr>
-          <w:rFonts w:ascii="FreeSerif" w:eastAsia="FreeSerif" w:cs="FreeSerif"/>
-          <w:sz w:val="19"/>
-          <w:szCs w:val="19"/>
-          <w:lang w:val="en-US"/>
-        </w:rPr>
-        <w:t>)</w:t>
-      </w:r>
-      <w:r>
-        <w:rPr>
-          <w:rFonts w:ascii="FreeSerif" w:eastAsia="FreeSerif" w:cs="FreeSerif"/>
-          <w:sz w:val="19"/>
-          <w:szCs w:val="19"/>
-          <w:lang w:val="en-US"/>
-        </w:rPr>
-        <w:t xml:space="preserve"> </w:t>
-      </w:r>
-      <w:r>
-        <w:rPr>
-          <w:rFonts w:eastAsia="FreeSerif" w:cs="FreeSerif"/>
-          <w:lang w:val="en-US"/>
-        </w:rPr>
-        <w:t>(Steven)</w:t>
-      </w:r>
-    </w:p>
-    <w:p>
-      <w:pPr>
-        <w:pStyle w:val="NoSpacing"/>
-        <w:numPr>
-          <w:ilvl w:val="0"/>
-          <w:numId w:val="3"/>
-        </w:numPr>
-        <w:rPr>
-          <w:lang w:val="en-US"/>
-        </w:rPr>
-      </w:pPr>
-      <w:r>
-        <w:rPr>
-          <w:lang w:val="en-US"/>
-        </w:rPr>
-        <w:t>Neural networks, for example to train an artificial enemy how to behave.</w:t>
-      </w:r>
-      <w:r>
-        <w:rPr>
-          <w:lang w:val="en-US"/>
-        </w:rPr>
-        <w:t xml:space="preserve"> </w:t>
-      </w:r>
-      <w:r>
-        <w:rPr>
-          <w:lang w:val="en-US"/>
-        </w:rPr>
-        <w:t xml:space="preserve">We don’t know yet how the AI is going to move about yet, so this is just an idea. If this proves too difficult we might still have to hard code it. </w:t>
-      </w:r>
-      <w:r>
-        <w:rPr>
-          <w:lang w:val="en-US"/>
-        </w:rPr>
-        <w:t>Again this is like a small project on its own, so 4 or 5 stars.</w:t>
-      </w:r>
-      <w:r>
-        <w:rPr>
-          <w:lang w:val="en-US"/>
-        </w:rPr>
-        <w:t xml:space="preserve"> </w:t>
-      </w:r>
-      <w:r>
-        <w:rPr>
-          <w:rFonts w:ascii="FreeSerif" w:eastAsia="FreeSerif" w:cs="FreeSerif" w:hint="eastAsia"/>
-          <w:sz w:val="19"/>
-          <w:szCs w:val="19"/>
-          <w:lang w:val="en-US"/>
-        </w:rPr>
-        <w:t>★★★★</w:t>
-      </w:r>
-      <w:r>
-        <w:rPr>
-          <w:rFonts w:ascii="FreeSerif" w:eastAsia="FreeSerif" w:cs="FreeSerif"/>
-          <w:sz w:val="19"/>
-          <w:szCs w:val="19"/>
-          <w:lang w:val="en-US"/>
-        </w:rPr>
-        <w:t>(</w:t>
-      </w:r>
-      <w:r>
-        <w:rPr>
-          <w:rFonts w:ascii="FreeSerif" w:eastAsia="FreeSerif" w:cs="FreeSerif" w:hint="eastAsia"/>
-          <w:sz w:val="19"/>
-          <w:szCs w:val="19"/>
-          <w:lang w:val="en-US"/>
-        </w:rPr>
-        <w:t>★</w:t>
-      </w:r>
-      <w:r>
-        <w:rPr>
-          <w:rFonts w:eastAsia="FreeSerif" w:cs="FreeSerif"/>
-          <w:lang w:val="en-US"/>
-        </w:rPr>
-        <w:t xml:space="preserve"> ) </w:t>
-      </w:r>
-      <w:r>
-        <w:rPr>
-          <w:rFonts w:eastAsia="FreeSerif" w:cs="FreeSerif"/>
-          <w:lang w:val="en-US"/>
-        </w:rPr>
-        <w:t>(Roberto)</w:t>
-      </w:r>
-    </w:p>
-    <w:p>
-      <w:pPr>
-        <w:pStyle w:val="NoSpacing"/>
-        <w:ind w:left="720"/>
-        <w:rPr>
-          <w:b/>
-          <w:lang w:val="en-US"/>
-        </w:rPr>
-      </w:pPr>
-      <w:r>
-        <w:rPr>
-          <w:b/>
-          <w:lang w:val="en-US"/>
-        </w:rPr>
-        <w:t>Total: 8</w:t>
-      </w:r>
-      <w:r>
-        <w:rPr>
-          <w:b/>
-          <w:lang w:val="en-US"/>
-        </w:rPr>
-        <w:t>-10</w:t>
-      </w:r>
-      <w:r>
-        <w:rPr>
-          <w:b/>
-          <w:lang w:val="en-US"/>
-        </w:rPr>
-        <w:t>x</w:t>
-      </w:r>
-      <w:r>
-        <w:rPr>
-          <w:rFonts w:ascii="FreeSerif" w:eastAsia="FreeSerif" w:cs="FreeSerif" w:hint="eastAsia"/>
-          <w:sz w:val="19"/>
-          <w:szCs w:val="19"/>
-        </w:rPr>
-        <w:t>★</w:t>
-      </w:r>
-    </w:p>
-    <w:p>
-      <w:pPr>
-        <w:pStyle w:val="NoSpacing"/>
-        <w:ind w:left="720"/>
-        <w:rPr>
-          <w:lang w:val="en-US"/>
-        </w:rPr>
-      </w:pPr>
-    </w:p>
-    <w:p>
-      <w:pPr>
-        <w:pStyle w:val="NoSpacing"/>
-        <w:ind w:left="720"/>
-        <w:rPr>
-          <w:b/>
-          <w:lang w:val="en-US"/>
-        </w:rPr>
-      </w:pPr>
-      <w:r>
-        <w:rPr>
-          <w:b/>
-          <w:lang w:val="en-US"/>
-        </w:rPr>
-        <w:t>Web &amp; Databases</w:t>
-      </w:r>
-    </w:p>
-    <w:p>
-      <w:pPr>
-        <w:pStyle w:val="NoSpacing"/>
-        <w:numPr>
-          <w:ilvl w:val="0"/>
-          <w:numId w:val="3"/>
-        </w:numPr>
-        <w:rPr>
-          <w:lang w:val="en-US"/>
-        </w:rPr>
-      </w:pPr>
-      <w:r>
-        <w:rPr>
-          <w:lang w:val="en-US"/>
-        </w:rPr>
-        <w:t xml:space="preserve">Collect </w:t>
-      </w:r>
-      <w:proofErr w:type="spellStart"/>
-      <w:r>
-        <w:rPr>
-          <w:lang w:val="en-US"/>
-        </w:rPr>
-        <w:t>playthrough</w:t>
-      </w:r>
-      <w:proofErr w:type="spellEnd"/>
-      <w:r>
-        <w:rPr>
-          <w:lang w:val="en-US"/>
-        </w:rPr>
-        <w:t xml:space="preserve"> data. For example we can </w:t>
-      </w:r>
-      <w:r>
-        <w:rPr>
-          <w:lang w:val="en-US"/>
-        </w:rPr>
-        <w:t>retrieve from the server</w:t>
-      </w:r>
-      <w:r>
-        <w:rPr>
-          <w:lang w:val="en-US"/>
-        </w:rPr>
-        <w:t xml:space="preserve"> who won and with how many points or how fast etc.</w:t>
-      </w:r>
-      <w:r>
-        <w:rPr>
-          <w:lang w:val="en-US"/>
-        </w:rPr>
-        <w:t xml:space="preserve"> Perhaps we can add usernames where each username has individual scores.</w:t>
-      </w:r>
-      <w:r>
-        <w:rPr>
-          <w:lang w:val="en-US"/>
-        </w:rPr>
-        <w:t xml:space="preserve"> Maybe we can also add indications of how skillful a certain player is (e.g. Kill/Death ratio, Wi</w:t>
+        <w:t>We might add different game modes, such as a race version where the players have to race</w:t>
+      </w:r>
+      <w:r>
+        <w:rPr>
+          <w:lang w:val="en-US"/>
+        </w:rPr>
+        <w:t xml:space="preserve"> and win by finishing first</w:t>
+      </w:r>
+      <w:r>
+        <w:rPr>
+          <w:lang w:val="en-US"/>
+        </w:rPr>
+        <w:t>, or an actual shooter where players need to kill each other</w:t>
+      </w:r>
+      <w:r>
+        <w:rPr>
+          <w:lang w:val="en-US"/>
+        </w:rPr>
+        <w:t xml:space="preserve"> and win by being the only one left</w:t>
       </w:r>
       <w:bookmarkStart w:id="0" w:name="_GoBack"/>
       <w:bookmarkEnd w:id="0"/>
@@ -1321,7 +156,1024 @@
         <w:rPr>
           <w:lang w:val="en-US"/>
         </w:rPr>
-        <w:t>n/lose ratio).</w:t>
+        <w:t>.</w:t>
+      </w:r>
+      <w:r>
+        <w:rPr>
+          <w:lang w:val="en-US"/>
+        </w:rPr>
+        <w:t xml:space="preserve"> The idea is to limit the amount of bullets a player can shoot, for example by using a timer or not allowing a player to shoot a new bullet whilst the old bullet hasn’t touched anything yet (and of course, use a timer on the bullet that destroys it after some time to prevent a player from never having a bullet again if the bullet missed everything).</w:t>
+      </w:r>
+    </w:p>
+    <w:p>
+      <w:pPr>
+        <w:pStyle w:val="NoSpacing"/>
+        <w:ind w:left="360"/>
+        <w:rPr>
+          <w:lang w:val="en-US"/>
+        </w:rPr>
+      </w:pPr>
+    </w:p>
+    <w:p>
+      <w:pPr>
+        <w:pStyle w:val="NoSpacing"/>
+        <w:numPr>
+          <w:ilvl w:val="0"/>
+          <w:numId w:val="2"/>
+        </w:numPr>
+        <w:rPr>
+          <w:sz w:val="28"/>
+          <w:lang w:val="en-US"/>
+        </w:rPr>
+      </w:pPr>
+      <w:r>
+        <w:rPr>
+          <w:b/>
+          <w:sz w:val="28"/>
+          <w:lang w:val="en-US"/>
+        </w:rPr>
+        <w:t>Components</w:t>
+      </w:r>
+    </w:p>
+    <w:p>
+      <w:pPr>
+        <w:pStyle w:val="NoSpacing"/>
+        <w:ind w:left="720"/>
+        <w:rPr>
+          <w:b/>
+          <w:lang w:val="en-US"/>
+        </w:rPr>
+      </w:pPr>
+      <w:r>
+        <w:rPr>
+          <w:b/>
+          <w:lang w:val="en-US"/>
+        </w:rPr>
+        <w:t>Computer graphics</w:t>
+      </w:r>
+    </w:p>
+    <w:p>
+      <w:pPr>
+        <w:pStyle w:val="NoSpacing"/>
+        <w:numPr>
+          <w:ilvl w:val="0"/>
+          <w:numId w:val="3"/>
+        </w:numPr>
+        <w:rPr>
+          <w:lang w:val="en-US"/>
+        </w:rPr>
+      </w:pPr>
+      <w:r>
+        <w:rPr>
+          <w:lang w:val="en-US"/>
+        </w:rPr>
+        <w:t>3D models</w:t>
+      </w:r>
+      <w:r>
+        <w:rPr>
+          <w:lang w:val="en-US"/>
+        </w:rPr>
+        <w:t xml:space="preserve">. </w:t>
+      </w:r>
+      <w:r>
+        <w:rPr>
+          <w:lang w:val="en-US"/>
+        </w:rPr>
+        <w:t>All of the models will be made in Blender</w:t>
+      </w:r>
+      <w:r>
+        <w:rPr>
+          <w:lang w:val="en-US"/>
+        </w:rPr>
+        <w:t xml:space="preserve">. The models are for example: </w:t>
+      </w:r>
+      <w:r>
+        <w:rPr>
+          <w:lang w:val="en-US"/>
+        </w:rPr>
+        <w:t>play</w:t>
+      </w:r>
+      <w:r>
+        <w:rPr>
+          <w:lang w:val="en-US"/>
+        </w:rPr>
+        <w:t>able characters, weapons or</w:t>
+      </w:r>
+      <w:r>
+        <w:rPr>
+          <w:lang w:val="en-US"/>
+        </w:rPr>
+        <w:t xml:space="preserve"> bullet</w:t>
+      </w:r>
+      <w:r>
+        <w:rPr>
+          <w:lang w:val="en-US"/>
+        </w:rPr>
+        <w:t>s</w:t>
+      </w:r>
+      <w:r>
+        <w:rPr>
+          <w:lang w:val="en-US"/>
+        </w:rPr>
+        <w:t>.</w:t>
+      </w:r>
+      <w:r>
+        <w:rPr>
+          <w:lang w:val="en-US"/>
+        </w:rPr>
+        <w:t xml:space="preserve"> They will also be provided with </w:t>
+      </w:r>
+      <w:r>
+        <w:rPr>
+          <w:lang w:val="en-US"/>
+        </w:rPr>
+        <w:t>textures</w:t>
+      </w:r>
+      <w:r>
+        <w:rPr>
+          <w:lang w:val="en-US"/>
+        </w:rPr>
+        <w:t xml:space="preserve"> </w:t>
+      </w:r>
+      <w:r>
+        <w:rPr>
+          <w:rFonts w:ascii="MS Gothic" w:eastAsia="MS Gothic" w:hAnsi="MS Gothic" w:cs="MS Gothic" w:hint="eastAsia"/>
+          <w:lang w:val="en-US"/>
+        </w:rPr>
+        <w:t>★</w:t>
+      </w:r>
+      <w:r>
+        <w:rPr>
+          <w:rFonts w:eastAsia="FreeSerif" w:cs="FreeSerif"/>
+          <w:lang w:val="en-US"/>
+        </w:rPr>
+        <w:t xml:space="preserve"> </w:t>
+      </w:r>
+      <w:r>
+        <w:rPr>
+          <w:lang w:val="en-US"/>
+        </w:rPr>
+        <w:t>(Kwok)</w:t>
+      </w:r>
+    </w:p>
+    <w:p>
+      <w:pPr>
+        <w:pStyle w:val="NoSpacing"/>
+        <w:numPr>
+          <w:ilvl w:val="0"/>
+          <w:numId w:val="3"/>
+        </w:numPr>
+        <w:rPr>
+          <w:lang w:val="en-US"/>
+        </w:rPr>
+      </w:pPr>
+      <w:r>
+        <w:rPr>
+          <w:lang w:val="en-US"/>
+        </w:rPr>
+        <w:t>3D animated models</w:t>
+      </w:r>
+      <w:r>
+        <w:rPr>
+          <w:lang w:val="en-US"/>
+        </w:rPr>
+        <w:t>.</w:t>
+      </w:r>
+      <w:r>
+        <w:rPr>
+          <w:lang w:val="en-US"/>
+        </w:rPr>
+        <w:t xml:space="preserve"> Animations</w:t>
+      </w:r>
+      <w:r>
+        <w:rPr>
+          <w:lang w:val="en-US"/>
+        </w:rPr>
+        <w:t xml:space="preserve"> will be made of </w:t>
+      </w:r>
+      <w:r>
+        <w:rPr>
+          <w:lang w:val="en-US"/>
+        </w:rPr>
+        <w:t>the character</w:t>
+      </w:r>
+      <w:r>
+        <w:rPr>
+          <w:lang w:val="en-US"/>
+        </w:rPr>
+        <w:t>.</w:t>
+      </w:r>
+      <w:r>
+        <w:rPr>
+          <w:lang w:val="en-US"/>
+        </w:rPr>
+        <w:t xml:space="preserve"> The bullet will be more like a sci-fi futuristic bullet and will be animated as such. </w:t>
+      </w:r>
+      <w:r>
+        <w:rPr>
+          <w:lang w:val="en-US"/>
+        </w:rPr>
+        <w:t xml:space="preserve"> </w:t>
+      </w:r>
+      <w:r>
+        <w:rPr>
+          <w:rFonts w:ascii="MS Gothic" w:eastAsia="MS Gothic" w:hAnsi="MS Gothic" w:cs="MS Gothic" w:hint="eastAsia"/>
+        </w:rPr>
+        <w:t>★★</w:t>
+      </w:r>
+      <w:r>
+        <w:rPr>
+          <w:lang w:val="en-US"/>
+        </w:rPr>
+        <w:t>( Kwok)</w:t>
+      </w:r>
+    </w:p>
+    <w:p>
+      <w:pPr>
+        <w:pStyle w:val="NoSpacing"/>
+        <w:numPr>
+          <w:ilvl w:val="0"/>
+          <w:numId w:val="3"/>
+        </w:numPr>
+        <w:rPr>
+          <w:lang w:val="en-US"/>
+        </w:rPr>
+      </w:pPr>
+      <w:r>
+        <w:rPr>
+          <w:lang w:val="en-US"/>
+        </w:rPr>
+        <w:t>Sound effects</w:t>
+      </w:r>
+      <w:r>
+        <w:rPr>
+          <w:lang w:val="en-US"/>
+        </w:rPr>
+        <w:t>.</w:t>
+      </w:r>
+      <w:r>
+        <w:rPr>
+          <w:lang w:val="en-US"/>
+        </w:rPr>
+        <w:t xml:space="preserve"> These will improve the ambience while playing the game. They will exists out of single sample sounds (firing a bullet, killing som</w:t>
+      </w:r>
+      <w:r>
+        <w:rPr>
+          <w:lang w:val="en-US"/>
+        </w:rPr>
+        <w:t>eone, etc) as well as the background music which will be selfmade.</w:t>
+      </w:r>
+      <w:r>
+        <w:rPr>
+          <w:lang w:val="en-US"/>
+        </w:rPr>
+        <w:t xml:space="preserve"> </w:t>
+      </w:r>
+      <w:r>
+        <w:rPr>
+          <w:rFonts w:ascii="MS Gothic" w:eastAsia="MS Gothic" w:hAnsi="MS Gothic" w:cs="MS Gothic" w:hint="eastAsia"/>
+          <w:lang w:val="en-US"/>
+        </w:rPr>
+        <w:t>★</w:t>
+      </w:r>
+      <w:r>
+        <w:rPr>
+          <w:rFonts w:ascii="MS Gothic" w:eastAsia="MS Gothic" w:hAnsi="MS Gothic" w:cs="MS Gothic" w:hint="eastAsia"/>
+          <w:lang w:val="en-US"/>
+        </w:rPr>
+        <w:t>★</w:t>
+      </w:r>
+      <w:r>
+        <w:rPr>
+          <w:rFonts w:eastAsia="FreeSerif" w:cs="FreeSerif"/>
+          <w:lang w:val="en-US"/>
+        </w:rPr>
+        <w:t xml:space="preserve"> </w:t>
+      </w:r>
+      <w:r>
+        <w:rPr>
+          <w:lang w:val="en-US"/>
+        </w:rPr>
+        <w:t>(Ayyoeb)</w:t>
+      </w:r>
+    </w:p>
+    <w:p>
+      <w:pPr>
+        <w:pStyle w:val="NoSpacing"/>
+        <w:numPr>
+          <w:ilvl w:val="0"/>
+          <w:numId w:val="3"/>
+        </w:numPr>
+        <w:rPr>
+          <w:lang w:val="en-US"/>
+        </w:rPr>
+      </w:pPr>
+      <w:r>
+        <w:rPr>
+          <w:lang w:val="en-US"/>
+        </w:rPr>
+        <w:t>Particle systems</w:t>
+      </w:r>
+      <w:r>
+        <w:rPr>
+          <w:lang w:val="en-US"/>
+        </w:rPr>
+        <w:t>.</w:t>
+      </w:r>
+      <w:r>
+        <w:rPr>
+          <w:lang w:val="en-US"/>
+        </w:rPr>
+        <w:t xml:space="preserve"> Special effects such as disintegrating bl</w:t>
+      </w:r>
+      <w:r>
+        <w:rPr>
+          <w:lang w:val="en-US"/>
+        </w:rPr>
+        <w:t>ocks will be generated in Unity, blocks will disappear throughout the game to add a more dynamic gameplay.</w:t>
+      </w:r>
+      <w:r>
+        <w:rPr>
+          <w:lang w:val="en-US"/>
+        </w:rPr>
+        <w:t xml:space="preserve"> </w:t>
+      </w:r>
+      <w:r>
+        <w:rPr>
+          <w:rFonts w:ascii="MS Gothic" w:eastAsia="MS Gothic" w:hAnsi="MS Gothic" w:cs="MS Gothic" w:hint="eastAsia"/>
+          <w:lang w:val="en-US"/>
+        </w:rPr>
+        <w:t>★</w:t>
+      </w:r>
+      <w:r>
+        <w:rPr>
+          <w:rFonts w:eastAsia="FreeSerif" w:cs="FreeSerif"/>
+          <w:lang w:val="en-US"/>
+        </w:rPr>
+        <w:t>(Coen)</w:t>
+      </w:r>
+    </w:p>
+    <w:p>
+      <w:pPr>
+        <w:pStyle w:val="NoSpacing"/>
+        <w:numPr>
+          <w:ilvl w:val="0"/>
+          <w:numId w:val="3"/>
+        </w:numPr>
+        <w:rPr>
+          <w:lang w:val="en-US"/>
+        </w:rPr>
+      </w:pPr>
+      <w:r>
+        <w:rPr>
+          <w:lang w:val="en-US"/>
+        </w:rPr>
+        <w:t xml:space="preserve">(Playing with) </w:t>
+      </w:r>
+      <w:r>
+        <w:rPr>
+          <w:lang w:val="en-US"/>
+        </w:rPr>
+        <w:t>Lights and shadows</w:t>
+      </w:r>
+      <w:r>
+        <w:rPr>
+          <w:lang w:val="en-US"/>
+        </w:rPr>
+        <w:t>.</w:t>
+      </w:r>
+      <w:r>
+        <w:rPr>
+          <w:lang w:val="en-US"/>
+        </w:rPr>
+        <w:t xml:space="preserve"> We will try to play with the lights and shadows to create a good atmosphere. For example the bullets will be light sources as well. </w:t>
+      </w:r>
+      <w:r>
+        <w:rPr>
+          <w:lang w:val="en-US"/>
+        </w:rPr>
+        <w:t xml:space="preserve"> </w:t>
+      </w:r>
+      <w:r>
+        <w:rPr>
+          <w:rFonts w:ascii="MS Gothic" w:eastAsia="MS Gothic" w:hAnsi="MS Gothic" w:cs="MS Gothic" w:hint="eastAsia"/>
+          <w:lang w:val="en-US"/>
+        </w:rPr>
+        <w:t>★</w:t>
+      </w:r>
+      <w:r>
+        <w:rPr>
+          <w:rFonts w:eastAsia="FreeSerif" w:cs="FreeSerif"/>
+          <w:lang w:val="en-US"/>
+        </w:rPr>
+        <w:t xml:space="preserve"> (Coen)</w:t>
+      </w:r>
+    </w:p>
+    <w:p>
+      <w:pPr>
+        <w:pStyle w:val="NoSpacing"/>
+        <w:numPr>
+          <w:ilvl w:val="0"/>
+          <w:numId w:val="3"/>
+        </w:numPr>
+        <w:rPr>
+          <w:lang w:val="en-US"/>
+        </w:rPr>
+      </w:pPr>
+      <w:r>
+        <w:rPr>
+          <w:lang w:val="en-US"/>
+        </w:rPr>
+        <w:t>Start, pause, end screen</w:t>
+      </w:r>
+      <w:r>
+        <w:rPr>
+          <w:lang w:val="en-US"/>
+        </w:rPr>
+        <w:t>.</w:t>
+      </w:r>
+      <w:r>
+        <w:rPr>
+          <w:lang w:val="en-US"/>
+        </w:rPr>
+        <w:t xml:space="preserve"> An appealing menu screen will be created in Photoshop.</w:t>
+      </w:r>
+      <w:r>
+        <w:rPr>
+          <w:lang w:val="en-US"/>
+        </w:rPr>
+        <w:t xml:space="preserve"> </w:t>
+      </w:r>
+      <w:r>
+        <w:rPr>
+          <w:rFonts w:ascii="MS Gothic" w:eastAsia="MS Gothic" w:hAnsi="MS Gothic" w:cs="MS Gothic" w:hint="eastAsia"/>
+          <w:lang w:val="en-US"/>
+        </w:rPr>
+        <w:t>★</w:t>
+      </w:r>
+      <w:r>
+        <w:rPr>
+          <w:rFonts w:eastAsia="FreeSerif" w:cs="FreeSerif"/>
+          <w:lang w:val="en-US"/>
+        </w:rPr>
+        <w:t xml:space="preserve"> (Ayyoeb)</w:t>
+      </w:r>
+    </w:p>
+    <w:p>
+      <w:pPr>
+        <w:pStyle w:val="NoSpacing"/>
+        <w:numPr>
+          <w:ilvl w:val="0"/>
+          <w:numId w:val="3"/>
+        </w:numPr>
+        <w:rPr>
+          <w:lang w:val="en-US"/>
+        </w:rPr>
+      </w:pPr>
+      <w:r>
+        <w:rPr>
+          <w:lang w:val="en-US"/>
+        </w:rPr>
+        <w:t>High scores</w:t>
+      </w:r>
+      <w:r>
+        <w:rPr>
+          <w:lang w:val="en-US"/>
+        </w:rPr>
+        <w:t xml:space="preserve">. </w:t>
+      </w:r>
+      <w:r>
+        <w:rPr>
+          <w:lang w:val="en-US"/>
+        </w:rPr>
+        <w:t xml:space="preserve">Keeping track of the high scores as well as the actual scores while playing the game). The high scores will be accessible via the menu. </w:t>
+      </w:r>
+      <w:r>
+        <w:rPr>
+          <w:rFonts w:ascii="MS Gothic" w:eastAsia="MS Gothic" w:hAnsi="MS Gothic" w:cs="MS Gothic" w:hint="eastAsia"/>
+          <w:lang w:val="en-US"/>
+        </w:rPr>
+        <w:t>★</w:t>
+      </w:r>
+      <w:r>
+        <w:rPr>
+          <w:rFonts w:eastAsia="FreeSerif" w:cs="FreeSerif"/>
+          <w:lang w:val="en-US"/>
+        </w:rPr>
+        <w:t xml:space="preserve"> (Coen)</w:t>
+      </w:r>
+    </w:p>
+    <w:p>
+      <w:pPr>
+        <w:pStyle w:val="NoSpacing"/>
+        <w:numPr>
+          <w:ilvl w:val="0"/>
+          <w:numId w:val="3"/>
+        </w:numPr>
+        <w:rPr>
+          <w:lang w:val="en-US"/>
+        </w:rPr>
+      </w:pPr>
+      <w:r>
+        <w:rPr>
+          <w:lang w:val="en-US"/>
+        </w:rPr>
+        <w:t>Options</w:t>
+      </w:r>
+      <w:r>
+        <w:rPr>
+          <w:lang w:val="en-US"/>
+        </w:rPr>
+        <w:t>.</w:t>
+      </w:r>
+      <w:r>
+        <w:rPr>
+          <w:lang w:val="en-US"/>
+        </w:rPr>
+        <w:t xml:space="preserve"> For example: enabling/disabling the sound, adjusting the brightness.</w:t>
+      </w:r>
+      <w:r>
+        <w:rPr>
+          <w:rFonts w:ascii="MS Gothic" w:eastAsia="MS Gothic" w:hAnsi="MS Gothic" w:cs="MS Gothic" w:hint="eastAsia"/>
+          <w:lang w:val="en-US"/>
+        </w:rPr>
+        <w:t>★</w:t>
+      </w:r>
+      <w:r>
+        <w:rPr>
+          <w:rFonts w:eastAsia="FreeSerif" w:cs="FreeSerif"/>
+          <w:lang w:val="en-US"/>
+        </w:rPr>
+        <w:t xml:space="preserve"> (Ayyoeb)</w:t>
+      </w:r>
+    </w:p>
+    <w:p>
+      <w:pPr>
+        <w:pStyle w:val="NoSpacing"/>
+        <w:numPr>
+          <w:ilvl w:val="0"/>
+          <w:numId w:val="3"/>
+        </w:numPr>
+        <w:rPr>
+          <w:lang w:val="en-US"/>
+        </w:rPr>
+      </w:pPr>
+      <w:r>
+        <w:rPr>
+          <w:lang w:val="en-US"/>
+        </w:rPr>
+        <w:t xml:space="preserve">Instructions. The goal of the game (being the last one alive) and the keys that are used will be explained here </w:t>
+      </w:r>
+      <w:r>
+        <w:rPr>
+          <w:rFonts w:ascii="MS Gothic" w:eastAsia="MS Gothic" w:hAnsi="MS Gothic" w:cs="MS Gothic" w:hint="eastAsia"/>
+          <w:lang w:val="en-US"/>
+        </w:rPr>
+        <w:t>★</w:t>
+      </w:r>
+      <w:r>
+        <w:rPr>
+          <w:rFonts w:eastAsia="FreeSerif" w:cs="FreeSerif"/>
+          <w:lang w:val="en-US"/>
+        </w:rPr>
+        <w:t>(</w:t>
+      </w:r>
+      <w:r>
+        <w:rPr>
+          <w:rFonts w:eastAsia="FreeSerif" w:cs="FreeSerif"/>
+          <w:lang w:val="en-US"/>
+        </w:rPr>
+        <w:t>Coen</w:t>
+      </w:r>
+      <w:r>
+        <w:rPr>
+          <w:rFonts w:eastAsia="FreeSerif" w:cs="FreeSerif"/>
+          <w:lang w:val="en-US"/>
+        </w:rPr>
+        <w:t>)</w:t>
+      </w:r>
+    </w:p>
+    <w:p>
+      <w:pPr>
+        <w:pStyle w:val="NoSpacing"/>
+        <w:numPr>
+          <w:ilvl w:val="0"/>
+          <w:numId w:val="3"/>
+        </w:numPr>
+        <w:rPr>
+          <w:lang w:val="en-US"/>
+        </w:rPr>
+      </w:pPr>
+      <w:r>
+        <w:rPr>
+          <w:lang w:val="en-US"/>
+        </w:rPr>
+        <w:t>Credits</w:t>
+      </w:r>
+      <w:r>
+        <w:rPr>
+          <w:lang w:val="en-US"/>
+        </w:rPr>
+        <w:t xml:space="preserve">. </w:t>
+      </w:r>
+      <w:r>
+        <w:rPr>
+          <w:lang w:val="en-US"/>
+        </w:rPr>
+        <w:t xml:space="preserve">All the team members </w:t>
+      </w:r>
+      <w:r>
+        <w:rPr>
+          <w:lang w:val="en-US"/>
+        </w:rPr>
+        <w:t>with their functions will be displayed.</w:t>
+      </w:r>
+      <w:r>
+        <w:rPr>
+          <w:rFonts w:ascii="MS Gothic" w:eastAsia="MS Gothic" w:hAnsi="MS Gothic" w:cs="MS Gothic" w:hint="eastAsia"/>
+          <w:lang w:val="en-US"/>
+        </w:rPr>
+        <w:t>★</w:t>
+      </w:r>
+      <w:r>
+        <w:rPr>
+          <w:rFonts w:eastAsia="FreeSerif" w:cs="FreeSerif"/>
+          <w:lang w:val="en-US"/>
+        </w:rPr>
+        <w:t>(Ayyoeb)</w:t>
+      </w:r>
+    </w:p>
+    <w:p>
+      <w:pPr>
+        <w:pStyle w:val="NoSpacing"/>
+        <w:ind w:left="720"/>
+        <w:rPr>
+          <w:rFonts w:eastAsia="FreeSerif" w:cs="FreeSerif"/>
+          <w:b/>
+          <w:sz w:val="19"/>
+          <w:szCs w:val="19"/>
+          <w:lang w:val="en-US"/>
+        </w:rPr>
+      </w:pPr>
+    </w:p>
+    <w:p>
+      <w:pPr>
+        <w:pStyle w:val="NoSpacing"/>
+        <w:ind w:left="720"/>
+        <w:rPr>
+          <w:rFonts w:ascii="FreeSerif" w:eastAsia="FreeSerif" w:cs="FreeSerif"/>
+          <w:b/>
+          <w:sz w:val="19"/>
+          <w:szCs w:val="19"/>
+          <w:lang w:val="en-US"/>
+        </w:rPr>
+      </w:pPr>
+    </w:p>
+    <w:p>
+      <w:pPr>
+        <w:pStyle w:val="NoSpacing"/>
+        <w:ind w:left="720"/>
+        <w:rPr>
+          <w:b/>
+          <w:lang w:val="en-US"/>
+        </w:rPr>
+      </w:pPr>
+      <w:r>
+        <w:rPr>
+          <w:rFonts w:ascii="FreeSerif" w:eastAsia="FreeSerif" w:cs="FreeSerif"/>
+          <w:b/>
+          <w:sz w:val="19"/>
+          <w:szCs w:val="19"/>
+          <w:lang w:val="en-US"/>
+        </w:rPr>
+        <w:t>Total: 12x</w:t>
+      </w:r>
+      <w:r>
+        <w:rPr>
+          <w:rFonts w:ascii="FreeSerif" w:eastAsia="FreeSerif" w:cs="FreeSerif" w:hint="eastAsia"/>
+          <w:sz w:val="19"/>
+          <w:szCs w:val="19"/>
+          <w:lang w:val="en-US"/>
+        </w:rPr>
+        <w:t>★</w:t>
+      </w:r>
+    </w:p>
+    <w:p>
+      <w:pPr>
+        <w:pStyle w:val="NoSpacing"/>
+        <w:ind w:left="708"/>
+        <w:rPr>
+          <w:lang w:val="en-US"/>
+        </w:rPr>
+      </w:pPr>
+    </w:p>
+    <w:p>
+      <w:pPr>
+        <w:pStyle w:val="NoSpacing"/>
+        <w:ind w:left="708"/>
+        <w:rPr>
+          <w:b/>
+          <w:lang w:val="en-US"/>
+        </w:rPr>
+      </w:pPr>
+      <w:r>
+        <w:rPr>
+          <w:b/>
+          <w:lang w:val="en-US"/>
+        </w:rPr>
+        <w:t>Artificial</w:t>
+      </w:r>
+      <w:r>
+        <w:rPr>
+          <w:b/>
+          <w:lang w:val="en-US"/>
+        </w:rPr>
+        <w:t xml:space="preserve"> Intelligence</w:t>
+      </w:r>
+    </w:p>
+    <w:p>
+      <w:pPr>
+        <w:pStyle w:val="NoSpacing"/>
+        <w:numPr>
+          <w:ilvl w:val="0"/>
+          <w:numId w:val="3"/>
+        </w:numPr>
+        <w:rPr>
+          <w:lang w:val="en-US"/>
+        </w:rPr>
+      </w:pPr>
+      <w:r>
+        <w:rPr>
+          <w:lang w:val="en-US"/>
+        </w:rPr>
+        <w:t>Genetic algorithms, for example to train the procedural generation algorithm to make more viable/fun levels.</w:t>
+      </w:r>
+      <w:r>
+        <w:rPr>
+          <w:lang w:val="en-US"/>
+        </w:rPr>
+        <w:t xml:space="preserve"> The idea is to have a certain amount of variables, like how many </w:t>
+      </w:r>
+      <w:r>
+        <w:rPr>
+          <w:lang w:val="en-US"/>
+        </w:rPr>
+        <w:lastRenderedPageBreak/>
+        <w:t>blocks will be present in the level, how big the dimensions of the level are, how sparsely the blocks are distributed in the level, and build levels with these variables set to random numbers in a suitable range. We will playtest these levels and manually give them a quality score. Possibly we might speed up this process by playing only very shortly and giving quality scores based on first impressions. Use this to train an algorithm to find good combinations of these variables to get good playable levels.</w:t>
+      </w:r>
+      <w:r>
+        <w:rPr>
+          <w:lang w:val="en-US"/>
+        </w:rPr>
+        <w:t xml:space="preserve"> This can be a lengthy process, hence 4 stars, possibly even 5.</w:t>
+      </w:r>
+      <w:r>
+        <w:rPr>
+          <w:lang w:val="en-US"/>
+        </w:rPr>
+        <w:t xml:space="preserve"> </w:t>
+      </w:r>
+      <w:r>
+        <w:rPr>
+          <w:rFonts w:ascii="FreeSerif" w:eastAsia="FreeSerif" w:cs="FreeSerif" w:hint="eastAsia"/>
+          <w:sz w:val="19"/>
+          <w:szCs w:val="19"/>
+          <w:lang w:val="en-US"/>
+        </w:rPr>
+        <w:t>★★★★</w:t>
+      </w:r>
+      <w:r>
+        <w:rPr>
+          <w:rFonts w:ascii="FreeSerif" w:eastAsia="FreeSerif" w:cs="FreeSerif"/>
+          <w:sz w:val="19"/>
+          <w:szCs w:val="19"/>
+          <w:lang w:val="en-US"/>
+        </w:rPr>
+        <w:t>(</w:t>
+      </w:r>
+      <w:r>
+        <w:rPr>
+          <w:rFonts w:ascii="FreeSerif" w:eastAsia="FreeSerif" w:cs="FreeSerif" w:hint="eastAsia"/>
+          <w:sz w:val="19"/>
+          <w:szCs w:val="19"/>
+          <w:lang w:val="en-US"/>
+        </w:rPr>
+        <w:t>★</w:t>
+      </w:r>
+      <w:r>
+        <w:rPr>
+          <w:rFonts w:ascii="FreeSerif" w:eastAsia="FreeSerif" w:cs="FreeSerif"/>
+          <w:sz w:val="19"/>
+          <w:szCs w:val="19"/>
+          <w:lang w:val="en-US"/>
+        </w:rPr>
+        <w:t>)</w:t>
+      </w:r>
+      <w:r>
+        <w:rPr>
+          <w:rFonts w:ascii="FreeSerif" w:eastAsia="FreeSerif" w:cs="FreeSerif"/>
+          <w:sz w:val="19"/>
+          <w:szCs w:val="19"/>
+          <w:lang w:val="en-US"/>
+        </w:rPr>
+        <w:t xml:space="preserve"> </w:t>
+      </w:r>
+      <w:r>
+        <w:rPr>
+          <w:rFonts w:eastAsia="FreeSerif" w:cs="FreeSerif"/>
+          <w:lang w:val="en-US"/>
+        </w:rPr>
+        <w:t>(Steven)</w:t>
+      </w:r>
+    </w:p>
+    <w:p>
+      <w:pPr>
+        <w:pStyle w:val="NoSpacing"/>
+        <w:numPr>
+          <w:ilvl w:val="0"/>
+          <w:numId w:val="3"/>
+        </w:numPr>
+        <w:rPr>
+          <w:lang w:val="en-US"/>
+        </w:rPr>
+      </w:pPr>
+      <w:r>
+        <w:rPr>
+          <w:lang w:val="en-US"/>
+        </w:rPr>
+        <w:t>Neural networks, for example to train an artificial enemy how to behave.</w:t>
+      </w:r>
+      <w:r>
+        <w:rPr>
+          <w:lang w:val="en-US"/>
+        </w:rPr>
+        <w:t xml:space="preserve"> </w:t>
+      </w:r>
+      <w:r>
+        <w:rPr>
+          <w:lang w:val="en-US"/>
+        </w:rPr>
+        <w:t xml:space="preserve">We don’t know yet how the AI is going to move about yet, so this is just an idea. If this proves too difficult we might still have to hard code it. </w:t>
+      </w:r>
+      <w:r>
+        <w:rPr>
+          <w:lang w:val="en-US"/>
+        </w:rPr>
+        <w:t>Again this is like a small project on its own, so 4 or 5 stars.</w:t>
+      </w:r>
+      <w:r>
+        <w:rPr>
+          <w:lang w:val="en-US"/>
+        </w:rPr>
+        <w:t xml:space="preserve"> </w:t>
+      </w:r>
+      <w:r>
+        <w:rPr>
+          <w:rFonts w:ascii="FreeSerif" w:eastAsia="FreeSerif" w:cs="FreeSerif" w:hint="eastAsia"/>
+          <w:sz w:val="19"/>
+          <w:szCs w:val="19"/>
+          <w:lang w:val="en-US"/>
+        </w:rPr>
+        <w:t>★★★★</w:t>
+      </w:r>
+      <w:r>
+        <w:rPr>
+          <w:rFonts w:ascii="FreeSerif" w:eastAsia="FreeSerif" w:cs="FreeSerif"/>
+          <w:sz w:val="19"/>
+          <w:szCs w:val="19"/>
+          <w:lang w:val="en-US"/>
+        </w:rPr>
+        <w:t>(</w:t>
+      </w:r>
+      <w:r>
+        <w:rPr>
+          <w:rFonts w:ascii="FreeSerif" w:eastAsia="FreeSerif" w:cs="FreeSerif" w:hint="eastAsia"/>
+          <w:sz w:val="19"/>
+          <w:szCs w:val="19"/>
+          <w:lang w:val="en-US"/>
+        </w:rPr>
+        <w:t>★</w:t>
+      </w:r>
+      <w:r>
+        <w:rPr>
+          <w:rFonts w:eastAsia="FreeSerif" w:cs="FreeSerif"/>
+          <w:lang w:val="en-US"/>
+        </w:rPr>
+        <w:t xml:space="preserve"> ) </w:t>
+      </w:r>
+      <w:r>
+        <w:rPr>
+          <w:rFonts w:eastAsia="FreeSerif" w:cs="FreeSerif"/>
+          <w:lang w:val="en-US"/>
+        </w:rPr>
+        <w:t>(Roberto)</w:t>
+      </w:r>
+    </w:p>
+    <w:p>
+      <w:pPr>
+        <w:pStyle w:val="NoSpacing"/>
+        <w:ind w:left="720"/>
+        <w:rPr>
+          <w:b/>
+          <w:lang w:val="en-US"/>
+        </w:rPr>
+      </w:pPr>
+      <w:r>
+        <w:rPr>
+          <w:b/>
+          <w:lang w:val="en-US"/>
+        </w:rPr>
+        <w:t>Total: 8</w:t>
+      </w:r>
+      <w:r>
+        <w:rPr>
+          <w:b/>
+          <w:lang w:val="en-US"/>
+        </w:rPr>
+        <w:t>-10</w:t>
+      </w:r>
+      <w:r>
+        <w:rPr>
+          <w:b/>
+          <w:lang w:val="en-US"/>
+        </w:rPr>
+        <w:t>x</w:t>
+      </w:r>
+      <w:r>
+        <w:rPr>
+          <w:rFonts w:ascii="FreeSerif" w:eastAsia="FreeSerif" w:cs="FreeSerif" w:hint="eastAsia"/>
+          <w:sz w:val="19"/>
+          <w:szCs w:val="19"/>
+        </w:rPr>
+        <w:t>★</w:t>
+      </w:r>
+    </w:p>
+    <w:p>
+      <w:pPr>
+        <w:pStyle w:val="NoSpacing"/>
+        <w:ind w:left="720"/>
+        <w:rPr>
+          <w:lang w:val="en-US"/>
+        </w:rPr>
+      </w:pPr>
+    </w:p>
+    <w:p>
+      <w:pPr>
+        <w:pStyle w:val="NoSpacing"/>
+        <w:ind w:left="720"/>
+        <w:rPr>
+          <w:b/>
+          <w:lang w:val="en-US"/>
+        </w:rPr>
+      </w:pPr>
+      <w:r>
+        <w:rPr>
+          <w:b/>
+          <w:lang w:val="en-US"/>
+        </w:rPr>
+        <w:t>Web &amp; Databases</w:t>
+      </w:r>
+    </w:p>
+    <w:p>
+      <w:pPr>
+        <w:pStyle w:val="NoSpacing"/>
+        <w:numPr>
+          <w:ilvl w:val="0"/>
+          <w:numId w:val="3"/>
+        </w:numPr>
+        <w:rPr>
+          <w:lang w:val="en-US"/>
+        </w:rPr>
+      </w:pPr>
+      <w:r>
+        <w:rPr>
+          <w:lang w:val="en-US"/>
+        </w:rPr>
+        <w:t xml:space="preserve">Collect playthrough data. For example we can </w:t>
+      </w:r>
+      <w:r>
+        <w:rPr>
+          <w:lang w:val="en-US"/>
+        </w:rPr>
+        <w:t>retrieve from the server</w:t>
+      </w:r>
+      <w:r>
+        <w:rPr>
+          <w:lang w:val="en-US"/>
+        </w:rPr>
+        <w:t xml:space="preserve"> who won and with how many points or how fast etc.</w:t>
+      </w:r>
+      <w:r>
+        <w:rPr>
+          <w:lang w:val="en-US"/>
+        </w:rPr>
+        <w:t xml:space="preserve"> Perhaps we can add usernames where each username has individual scores.</w:t>
+      </w:r>
+      <w:r>
+        <w:rPr>
+          <w:lang w:val="en-US"/>
+        </w:rPr>
+        <w:t xml:space="preserve"> Maybe we can also add indications of how skillful a certain player is (e.g. Kill/Death ratio, Win/lose ratio).</w:t>
       </w:r>
       <w:r>
         <w:rPr>
@@ -1512,21 +1364,7 @@
         <w:rPr>
           <w:lang w:val="en-US"/>
         </w:rPr>
-        <w:t xml:space="preserve">Collect and show </w:t>
-      </w:r>
-      <w:proofErr w:type="spellStart"/>
-      <w:r>
-        <w:rPr>
-          <w:lang w:val="en-US"/>
-        </w:rPr>
-        <w:t>highscores</w:t>
-      </w:r>
-      <w:proofErr w:type="spellEnd"/>
-      <w:r>
-        <w:rPr>
-          <w:lang w:val="en-US"/>
-        </w:rPr>
-        <w:t xml:space="preserve"> from web server</w:t>
+        <w:t>Collect and show highscores from web server</w:t>
       </w:r>
       <w:r>
         <w:rPr>
@@ -1590,21 +1428,7 @@
         <w:rPr>
           <w:lang w:val="en-US"/>
         </w:rPr>
-        <w:t xml:space="preserve"> Depending on which </w:t>
-      </w:r>
-      <w:proofErr w:type="gramStart"/>
-      <w:r>
-        <w:rPr>
-          <w:lang w:val="en-US"/>
-        </w:rPr>
-        <w:t>implementation</w:t>
-      </w:r>
-      <w:proofErr w:type="gramEnd"/>
-      <w:r>
-        <w:rPr>
-          <w:lang w:val="en-US"/>
-        </w:rPr>
-        <w:t xml:space="preserve"> we choose this might require more or less work. An approximation of the work is 3 stars.</w:t>
+        <w:t xml:space="preserve"> Depending on which implementation we choose this might require more or less work. An approximation of the work is 3 stars.</w:t>
       </w:r>
       <w:r>
         <w:rPr>
@@ -2022,65 +1846,114 @@
           <w:rFonts w:eastAsia="FreeSerif" w:cs="FreeSerif"/>
           <w:lang w:val="en-US"/>
         </w:rPr>
-        <w:t>(</w:t>
-      </w:r>
-      <w:proofErr w:type="spellStart"/>
+        <w:t>(Kees)</w:t>
+      </w:r>
+    </w:p>
+    <w:p>
+      <w:pPr>
+        <w:pStyle w:val="NoSpacing"/>
+        <w:numPr>
+          <w:ilvl w:val="0"/>
+          <w:numId w:val="3"/>
+        </w:numPr>
+        <w:rPr>
+          <w:lang w:val="en-US"/>
+        </w:rPr>
+      </w:pPr>
+      <w:r>
+        <w:rPr>
+          <w:lang w:val="en-US"/>
+        </w:rPr>
+        <w:t>Physics</w:t>
+      </w:r>
+      <w:r>
+        <w:rPr>
+          <w:lang w:val="en-US"/>
+        </w:rPr>
+        <w:t xml:space="preserve">. </w:t>
+      </w:r>
+      <w:r>
+        <w:rPr>
+          <w:lang w:val="en-US"/>
+        </w:rPr>
+        <w:t xml:space="preserve">Several things. </w:t>
+      </w:r>
+      <w:r>
+        <w:rPr>
+          <w:lang w:val="en-US"/>
+        </w:rPr>
+        <w:t>Artificial</w:t>
+      </w:r>
+      <w:r>
+        <w:rPr>
+          <w:lang w:val="en-US"/>
+        </w:rPr>
+        <w:t xml:space="preserve"> gravity that changes direction. Collision detection between bullets, the level, and players. Movement of the player, etc. </w:t>
+      </w:r>
+      <w:r>
+        <w:rPr>
+          <w:rFonts w:ascii="FreeSerif" w:eastAsia="FreeSerif" w:cs="FreeSerif" w:hint="eastAsia"/>
+          <w:sz w:val="19"/>
+          <w:szCs w:val="19"/>
+          <w:lang w:val="en-US"/>
+        </w:rPr>
+        <w:t>★★</w:t>
+      </w:r>
+      <w:r>
+        <w:rPr>
+          <w:rFonts w:ascii="FreeSerif" w:eastAsia="FreeSerif" w:cs="FreeSerif"/>
+          <w:sz w:val="19"/>
+          <w:szCs w:val="19"/>
+          <w:lang w:val="en-US"/>
+        </w:rPr>
+        <w:t xml:space="preserve"> </w:t>
+      </w:r>
       <w:r>
         <w:rPr>
           <w:rFonts w:eastAsia="FreeSerif" w:cs="FreeSerif"/>
           <w:lang w:val="en-US"/>
         </w:rPr>
-        <w:t>Kees</w:t>
-      </w:r>
-      <w:proofErr w:type="spellEnd"/>
-      <w:r>
-        <w:rPr>
-          <w:rFonts w:eastAsia="FreeSerif" w:cs="FreeSerif"/>
-          <w:lang w:val="en-US"/>
-        </w:rPr>
-        <w:t>)</w:t>
-      </w:r>
-    </w:p>
-    <w:p>
-      <w:pPr>
-        <w:pStyle w:val="NoSpacing"/>
-        <w:numPr>
-          <w:ilvl w:val="0"/>
-          <w:numId w:val="3"/>
-        </w:numPr>
-        <w:rPr>
-          <w:lang w:val="en-US"/>
-        </w:rPr>
-      </w:pPr>
-      <w:r>
-        <w:rPr>
-          <w:lang w:val="en-US"/>
-        </w:rPr>
-        <w:t>Physics</w:t>
-      </w:r>
-      <w:r>
-        <w:rPr>
-          <w:lang w:val="en-US"/>
-        </w:rPr>
-        <w:t xml:space="preserve">. </w:t>
-      </w:r>
-      <w:r>
-        <w:rPr>
-          <w:lang w:val="en-US"/>
-        </w:rPr>
-        <w:t xml:space="preserve">Several things. </w:t>
-      </w:r>
-      <w:r>
-        <w:rPr>
-          <w:lang w:val="en-US"/>
-        </w:rPr>
-        <w:t>Artificial</w:t>
-      </w:r>
-      <w:r>
-        <w:rPr>
-          <w:lang w:val="en-US"/>
-        </w:rPr>
-        <w:t xml:space="preserve"> gravity that changes direction. Collision detection between bullets, the level, and players. Movement of the player, etc. </w:t>
+        <w:t>(Roberto)</w:t>
+      </w:r>
+    </w:p>
+    <w:p>
+      <w:pPr>
+        <w:pStyle w:val="NoSpacing"/>
+        <w:ind w:left="720"/>
+        <w:rPr>
+          <w:b/>
+          <w:lang w:val="en-US"/>
+        </w:rPr>
+      </w:pPr>
+      <w:r>
+        <w:rPr>
+          <w:rFonts w:ascii="FreeSerif" w:eastAsia="FreeSerif" w:cs="FreeSerif"/>
+          <w:b/>
+          <w:sz w:val="19"/>
+          <w:szCs w:val="19"/>
+          <w:lang w:val="en-US"/>
+        </w:rPr>
+        <w:t>Total: 1</w:t>
+      </w:r>
+      <w:r>
+        <w:rPr>
+          <w:rFonts w:ascii="FreeSerif" w:eastAsia="FreeSerif" w:cs="FreeSerif"/>
+          <w:b/>
+          <w:sz w:val="19"/>
+          <w:szCs w:val="19"/>
+          <w:lang w:val="en-US"/>
+        </w:rPr>
+        <w:t>4</w:t>
+      </w:r>
+      <w:r>
+        <w:rPr>
+          <w:rFonts w:ascii="FreeSerif" w:eastAsia="FreeSerif" w:cs="FreeSerif"/>
+          <w:b/>
+          <w:sz w:val="19"/>
+          <w:szCs w:val="19"/>
+          <w:lang w:val="en-US"/>
+        </w:rPr>
+        <w:t>x</w:t>
       </w:r>
       <w:r>
         <w:rPr>
@@ -2089,23 +1962,45 @@
           <w:szCs w:val="19"/>
           <w:lang w:val="en-US"/>
         </w:rPr>
-        <w:t>★★</w:t>
-      </w:r>
-      <w:r>
-        <w:rPr>
-          <w:rFonts w:ascii="FreeSerif" w:eastAsia="FreeSerif" w:cs="FreeSerif"/>
-          <w:sz w:val="19"/>
-          <w:szCs w:val="19"/>
-          <w:lang w:val="en-US"/>
-        </w:rPr>
-        <w:t xml:space="preserve"> </w:t>
-      </w:r>
-      <w:r>
-        <w:rPr>
-          <w:rFonts w:eastAsia="FreeSerif" w:cs="FreeSerif"/>
-          <w:lang w:val="en-US"/>
-        </w:rPr>
-        <w:t>(Roberto)</w:t>
+        <w:t>★</w:t>
+      </w:r>
+    </w:p>
+    <w:p>
+      <w:pPr>
+        <w:pStyle w:val="NoSpacing"/>
+        <w:rPr>
+          <w:b/>
+          <w:lang w:val="en-US"/>
+        </w:rPr>
+      </w:pPr>
+    </w:p>
+    <w:p>
+      <w:pPr>
+        <w:pStyle w:val="NoSpacing"/>
+        <w:numPr>
+          <w:ilvl w:val="0"/>
+          <w:numId w:val="2"/>
+        </w:numPr>
+      </w:pPr>
+      <w:r>
+        <w:t xml:space="preserve">Steven van der Helm, </w:t>
+      </w:r>
+      <w:hyperlink r:id="rId6" w:history="1">
+        <w:r>
+          <w:rPr>
+            <w:rStyle w:val="Hyperlink"/>
+          </w:rPr>
+          <w:t>S.vanderHelm@student.tude</w:t>
+        </w:r>
+        <w:r>
+          <w:rPr>
+            <w:rStyle w:val="Hyperlink"/>
+          </w:rPr>
+          <w:t>lft.nl</w:t>
+        </w:r>
+      </w:hyperlink>
+      <w:r>
+        <w:t>, Producer</w:t>
       </w:r>
     </w:p>
     <w:p>
@@ -2113,132 +2008,17 @@
         <w:pStyle w:val="NoSpacing"/>
         <w:ind w:left="720"/>
         <w:rPr>
-          <w:b/>
-          <w:lang w:val="en-US"/>
-        </w:rPr>
-      </w:pPr>
-      <w:r>
-        <w:rPr>
-          <w:rFonts w:ascii="FreeSerif" w:eastAsia="FreeSerif" w:cs="FreeSerif"/>
-          <w:b/>
-          <w:sz w:val="19"/>
-          <w:szCs w:val="19"/>
-          <w:lang w:val="en-US"/>
-        </w:rPr>
-        <w:t>Total: 1</w:t>
-      </w:r>
-      <w:r>
-        <w:rPr>
-          <w:rFonts w:ascii="FreeSerif" w:eastAsia="FreeSerif" w:cs="FreeSerif"/>
-          <w:b/>
-          <w:sz w:val="19"/>
-          <w:szCs w:val="19"/>
-          <w:lang w:val="en-US"/>
-        </w:rPr>
-        <w:t>4</w:t>
-      </w:r>
-      <w:r>
-        <w:rPr>
-          <w:rFonts w:ascii="FreeSerif" w:eastAsia="FreeSerif" w:cs="FreeSerif"/>
-          <w:b/>
-          <w:sz w:val="19"/>
-          <w:szCs w:val="19"/>
-          <w:lang w:val="en-US"/>
-        </w:rPr>
-        <w:t>x</w:t>
-      </w:r>
-      <w:r>
-        <w:rPr>
-          <w:rFonts w:ascii="FreeSerif" w:eastAsia="FreeSerif" w:cs="FreeSerif" w:hint="eastAsia"/>
-          <w:sz w:val="19"/>
-          <w:szCs w:val="19"/>
-          <w:lang w:val="en-US"/>
-        </w:rPr>
-        <w:t>★</w:t>
-      </w:r>
-    </w:p>
-    <w:p>
-      <w:pPr>
-        <w:pStyle w:val="NoSpacing"/>
-        <w:rPr>
-          <w:b/>
-          <w:lang w:val="en-US"/>
-        </w:rPr>
-      </w:pPr>
-    </w:p>
-    <w:p>
-      <w:pPr>
-        <w:pStyle w:val="NoSpacing"/>
-        <w:numPr>
-          <w:ilvl w:val="0"/>
-          <w:numId w:val="2"/>
-        </w:numPr>
-      </w:pPr>
-      <w:r>
-        <w:t xml:space="preserve">Steven van der Helm, </w:t>
-      </w:r>
-      <w:r>
-        <w:fldChar w:fldCharType="begin"/>
-      </w:r>
-      <w:r>
-        <w:instrText xml:space="preserve"> HYPERLINK "mailto:S.vanderHelm@student.tudelft.nl" </w:instrText>
-      </w:r>
-      <w:r>
-        <w:fldChar w:fldCharType="separate"/>
-      </w:r>
-      <w:r>
-        <w:rPr>
-          <w:rStyle w:val="Hyperlink"/>
-        </w:rPr>
-        <w:t>S.vanderHelm@student.tude</w:t>
-      </w:r>
-      <w:r>
-        <w:rPr>
-          <w:rStyle w:val="Hyperlink"/>
-        </w:rPr>
-        <w:t>lft.nl</w:t>
-      </w:r>
-      <w:r>
-        <w:rPr>
-          <w:rStyle w:val="Hyperlink"/>
-        </w:rPr>
-        <w:fldChar w:fldCharType="end"/>
-      </w:r>
-      <w:r>
-        <w:t>, Producer</w:t>
-      </w:r>
-    </w:p>
-    <w:p>
-      <w:pPr>
-        <w:pStyle w:val="NoSpacing"/>
-        <w:ind w:left="720"/>
-        <w:rPr>
-          <w:lang w:val="en-US"/>
-        </w:rPr>
-      </w:pPr>
-      <w:proofErr w:type="gramStart"/>
-      <w:r>
-        <w:rPr>
-          <w:lang w:val="en-US"/>
-        </w:rPr>
-        <w:t xml:space="preserve">Roberto  </w:t>
-      </w:r>
-      <w:proofErr w:type="spellStart"/>
-      <w:r>
-        <w:rPr>
-          <w:lang w:val="en-US"/>
-        </w:rPr>
-        <w:t>Mol</w:t>
-      </w:r>
-      <w:proofErr w:type="spellEnd"/>
-      <w:proofErr w:type="gramEnd"/>
-      <w:r>
-        <w:rPr>
-          <w:lang w:val="en-US"/>
-        </w:rPr>
-        <w:t xml:space="preserve">, </w:t>
-      </w:r>
-      <w:hyperlink r:id="rId6" w:history="1">
+          <w:lang w:val="en-US"/>
+        </w:rPr>
+      </w:pPr>
+      <w:r>
+        <w:rPr>
+          <w:lang w:val="en-US"/>
+        </w:rPr>
+        <w:lastRenderedPageBreak/>
+        <w:t xml:space="preserve">Roberto  Mol, </w:t>
+      </w:r>
+      <w:hyperlink r:id="rId7" w:history="1">
         <w:r>
           <w:rPr>
             <w:rStyle w:val="Hyperlink"/>
@@ -2262,35 +2042,13 @@
           <w:lang w:val="en-US"/>
         </w:rPr>
       </w:pPr>
-      <w:proofErr w:type="spellStart"/>
-      <w:r>
-        <w:rPr>
-          <w:lang w:val="en-US"/>
-        </w:rPr>
-        <w:t>Kees</w:t>
-      </w:r>
-      <w:proofErr w:type="spellEnd"/>
-      <w:r>
-        <w:rPr>
-          <w:lang w:val="en-US"/>
-        </w:rPr>
-        <w:t xml:space="preserve"> </w:t>
-      </w:r>
-      <w:proofErr w:type="spellStart"/>
-      <w:r>
-        <w:rPr>
-          <w:lang w:val="en-US"/>
-        </w:rPr>
-        <w:t>Kroep</w:t>
-      </w:r>
-      <w:proofErr w:type="spellEnd"/>
-      <w:r>
-        <w:rPr>
-          <w:lang w:val="en-US"/>
-        </w:rPr>
-        <w:t xml:space="preserve">, </w:t>
-      </w:r>
-      <w:hyperlink r:id="rId7" w:history="1">
+      <w:r>
+        <w:rPr>
+          <w:lang w:val="en-US"/>
+        </w:rPr>
+        <w:t xml:space="preserve">Kees Kroep, </w:t>
+      </w:r>
+      <w:hyperlink r:id="rId8" w:history="1">
         <w:r>
           <w:rPr>
             <w:rStyle w:val="Hyperlink"/>
@@ -2314,36 +2072,13 @@
           <w:lang w:val="en-US"/>
         </w:rPr>
       </w:pPr>
-      <w:proofErr w:type="spellStart"/>
-      <w:r>
-        <w:rPr>
-          <w:lang w:val="en-US"/>
-        </w:rPr>
-        <w:lastRenderedPageBreak/>
-        <w:t>Coen</w:t>
-      </w:r>
-      <w:proofErr w:type="spellEnd"/>
-      <w:r>
-        <w:rPr>
-          <w:lang w:val="en-US"/>
-        </w:rPr>
-        <w:t xml:space="preserve"> </w:t>
-      </w:r>
-      <w:proofErr w:type="spellStart"/>
-      <w:r>
-        <w:rPr>
-          <w:lang w:val="en-US"/>
-        </w:rPr>
-        <w:t>Berssenbrugge</w:t>
-      </w:r>
-      <w:proofErr w:type="spellEnd"/>
-      <w:r>
-        <w:rPr>
-          <w:lang w:val="en-US"/>
-        </w:rPr>
-        <w:t xml:space="preserve">, </w:t>
-      </w:r>
-      <w:hyperlink r:id="rId8" w:history="1">
+      <w:r>
+        <w:rPr>
+          <w:lang w:val="en-US"/>
+        </w:rPr>
+        <w:t xml:space="preserve">Coen Berssenbrugge, </w:t>
+      </w:r>
+      <w:hyperlink r:id="rId9" w:history="1">
         <w:r>
           <w:rPr>
             <w:rStyle w:val="Hyperlink"/>
@@ -2367,35 +2102,13 @@
           <w:lang w:val="en-US"/>
         </w:rPr>
       </w:pPr>
-      <w:proofErr w:type="spellStart"/>
-      <w:r>
-        <w:rPr>
-          <w:lang w:val="en-US"/>
-        </w:rPr>
-        <w:t>Ayyoeb</w:t>
-      </w:r>
-      <w:proofErr w:type="spellEnd"/>
-      <w:r>
-        <w:rPr>
-          <w:lang w:val="en-US"/>
-        </w:rPr>
-        <w:t xml:space="preserve"> </w:t>
-      </w:r>
-      <w:proofErr w:type="spellStart"/>
-      <w:r>
-        <w:rPr>
-          <w:lang w:val="en-US"/>
-        </w:rPr>
-        <w:t>Ichaarine</w:t>
-      </w:r>
-      <w:proofErr w:type="spellEnd"/>
-      <w:r>
-        <w:rPr>
-          <w:lang w:val="en-US"/>
-        </w:rPr>
-        <w:t xml:space="preserve"> </w:t>
-      </w:r>
-      <w:hyperlink r:id="rId9" w:history="1">
+      <w:r>
+        <w:rPr>
+          <w:lang w:val="en-US"/>
+        </w:rPr>
+        <w:t xml:space="preserve">Ayyoeb Ichaarine </w:t>
+      </w:r>
+      <w:hyperlink r:id="rId10" w:history="1">
         <w:r>
           <w:rPr>
             <w:rStyle w:val="Hyperlink"/>
@@ -2435,23 +2148,9 @@
         <w:rPr>
           <w:lang w:val="en-US"/>
         </w:rPr>
-        <w:t xml:space="preserve">Kwok </w:t>
-      </w:r>
-      <w:proofErr w:type="spellStart"/>
-      <w:r>
-        <w:rPr>
-          <w:lang w:val="en-US"/>
-        </w:rPr>
-        <w:t>Hou</w:t>
-      </w:r>
-      <w:proofErr w:type="spellEnd"/>
-      <w:r>
-        <w:rPr>
-          <w:lang w:val="en-US"/>
-        </w:rPr>
-        <w:t xml:space="preserve"> Man </w:t>
-      </w:r>
-      <w:hyperlink r:id="rId10" w:history="1">
+        <w:t xml:space="preserve">Kwok Hou Man </w:t>
+      </w:r>
+      <w:hyperlink r:id="rId11" w:history="1">
         <w:r>
           <w:rPr>
             <w:rStyle w:val="Hyperlink"/>
@@ -3010,19 +2709,11 @@
         </w:rPr>
         <w:t xml:space="preserve"> </w:t>
       </w:r>
-      <w:proofErr w:type="gramStart"/>
-      <w:r>
-        <w:rPr>
-          <w:lang w:val="en-US"/>
-        </w:rPr>
-        <w:t>into</w:t>
-      </w:r>
-      <w:proofErr w:type="gramEnd"/>
-      <w:r>
-        <w:rPr>
-          <w:lang w:val="en-US"/>
-        </w:rPr>
-        <w:t xml:space="preserve"> one game. Make everything work together smoothly.</w:t>
+      <w:r>
+        <w:rPr>
+          <w:lang w:val="en-US"/>
+        </w:rPr>
+        <w:t>into one game. Make everything work together smoothly.</w:t>
       </w:r>
     </w:p>
     <w:p>
@@ -3331,6 +3022,7 @@
         <w:rPr>
           <w:lang w:val="en-US"/>
         </w:rPr>
+        <w:lastRenderedPageBreak/>
         <w:t>Continue working on the computational intelligence techniques.</w:t>
       </w:r>
     </w:p>
@@ -3591,21 +3283,7 @@
         <w:rPr>
           <w:lang w:val="en-US"/>
         </w:rPr>
-        <w:t xml:space="preserve">Fix final </w:t>
-      </w:r>
-      <w:proofErr w:type="gramStart"/>
-      <w:r>
-        <w:rPr>
-          <w:lang w:val="en-US"/>
-        </w:rPr>
-        <w:t>bugs,</w:t>
-      </w:r>
-      <w:proofErr w:type="gramEnd"/>
-      <w:r>
-        <w:rPr>
-          <w:lang w:val="en-US"/>
-        </w:rPr>
-        <w:t xml:space="preserve"> tweak the game for optimal play.</w:t>
+        <w:t>Fix final bugs, tweak the game for optimal play.</w:t>
       </w:r>
     </w:p>
     <w:p>
@@ -3748,23 +3426,7 @@
           <w:b/>
           <w:lang w:val="en-US"/>
         </w:rPr>
-        <w:t xml:space="preserve">Link to </w:t>
-      </w:r>
-      <w:proofErr w:type="spellStart"/>
-      <w:r>
-        <w:rPr>
-          <w:b/>
-          <w:lang w:val="en-US"/>
-        </w:rPr>
-        <w:t>github</w:t>
-      </w:r>
-      <w:proofErr w:type="spellEnd"/>
-      <w:r>
-        <w:rPr>
-          <w:b/>
-          <w:lang w:val="en-US"/>
-        </w:rPr>
-        <w:t>:</w:t>
+        <w:t>Link to github:</w:t>
       </w:r>
     </w:p>
     <w:p>
@@ -3775,7 +3437,7 @@
           <w:lang w:val="en-US"/>
         </w:rPr>
       </w:pPr>
-      <w:hyperlink r:id="rId11" w:history="1">
+      <w:hyperlink r:id="rId12" w:history="1">
         <w:r>
           <w:rPr>
             <w:rStyle w:val="Hyperlink"/>

</xml_diff>

<commit_message>
Improved level generator +core document
</commit_message>
<xml_diff>
--- a/Other Documents/Core Project Document.docx
+++ b/Other Documents/Core Project Document.docx
@@ -14,146 +14,146 @@
           <w:sz w:val="28"/>
         </w:rPr>
       </w:pPr>
-      <w:r>
-        <w:rPr>
-          <w:b/>
-          <w:sz w:val="28"/>
-        </w:rPr>
-        <w:t>Surreal Gravity, Group 2</w:t>
-      </w:r>
-    </w:p>
-    <w:p>
-      <w:pPr>
-        <w:pStyle w:val="NoSpacing"/>
-        <w:numPr>
-          <w:ilvl w:val="0"/>
-          <w:numId w:val="2"/>
-        </w:numPr>
-        <w:rPr>
-          <w:lang w:val="en-US"/>
-        </w:rPr>
-      </w:pPr>
-      <w:r>
-        <w:rPr>
-          <w:lang w:val="en-US"/>
-        </w:rPr>
-        <w:t>The theme is procedurally generated levels. We want the playing experience to be different each time, and therefore the levels will be created with a procedural algorithm.</w:t>
-      </w:r>
-    </w:p>
-    <w:p>
-      <w:pPr>
-        <w:pStyle w:val="NoSpacing"/>
-        <w:ind w:left="720"/>
-        <w:rPr>
-          <w:lang w:val="en-US"/>
-        </w:rPr>
-      </w:pPr>
-    </w:p>
-    <w:p>
-      <w:pPr>
-        <w:pStyle w:val="NoSpacing"/>
-        <w:numPr>
-          <w:ilvl w:val="0"/>
-          <w:numId w:val="2"/>
-        </w:numPr>
-        <w:rPr>
-          <w:lang w:val="en-US"/>
-        </w:rPr>
-      </w:pPr>
-      <w:r>
-        <w:rPr>
-          <w:lang w:val="en-US"/>
-        </w:rPr>
-        <w:t xml:space="preserve">The idea for our game is a first person shooter. The level will consist of blocks (cubes) that the player can walk on. The direction of gravity can be controlled with your gun. If you shoot on a face of a cube, the inward normal of that face will be the next direction of gravity. This means that in total there will be </w:t>
-      </w:r>
-      <w:r>
-        <w:rPr>
-          <w:lang w:val="en-US"/>
-        </w:rPr>
-        <w:t>6</w:t>
-      </w:r>
-      <w:r>
-        <w:rPr>
-          <w:lang w:val="en-US"/>
-        </w:rPr>
-        <w:t xml:space="preserve"> directions of gravity</w:t>
-      </w:r>
-      <w:r>
-        <w:rPr>
-          <w:lang w:val="en-US"/>
-        </w:rPr>
-        <w:t xml:space="preserve">, </w:t>
-      </w:r>
-      <w:r>
-        <w:rPr>
-          <w:lang w:val="en-US"/>
-        </w:rPr>
-        <w:t xml:space="preserve">2 directions in </w:t>
-      </w:r>
-      <w:r>
-        <w:rPr>
-          <w:lang w:val="en-US"/>
-        </w:rPr>
-        <w:t xml:space="preserve">x, </w:t>
-      </w:r>
-      <w:r>
-        <w:rPr>
-          <w:lang w:val="en-US"/>
-        </w:rPr>
-        <w:t xml:space="preserve">2 directions in </w:t>
-      </w:r>
-      <w:r>
-        <w:rPr>
-          <w:lang w:val="en-US"/>
-        </w:rPr>
-        <w:t xml:space="preserve">y and </w:t>
-      </w:r>
-      <w:r>
-        <w:rPr>
-          <w:lang w:val="en-US"/>
-        </w:rPr>
-        <w:t>2 directions in z direction gravity (which of the 2 directions in a certain axis will be chosen is determined by the inward normal of the face of a cube that is shot).</w:t>
-      </w:r>
-      <w:r>
-        <w:rPr>
-          <w:lang w:val="en-US"/>
-        </w:rPr>
-        <w:t xml:space="preserve"> The change of gravity will only be applied to the shooter, which means every player will has its own direction of gravity.</w:t>
-      </w:r>
-      <w:r>
-        <w:rPr>
-          <w:lang w:val="en-US"/>
-        </w:rPr>
-        <w:t xml:space="preserve"> </w:t>
-      </w:r>
-      <w:r>
-        <w:rPr>
-          <w:lang w:val="en-US"/>
-        </w:rPr>
-        <w:t>We might add different game modes, such as a race version where the players have to race</w:t>
-      </w:r>
-      <w:r>
-        <w:rPr>
-          <w:lang w:val="en-US"/>
-        </w:rPr>
-        <w:t xml:space="preserve"> and win by finishing first</w:t>
-      </w:r>
-      <w:r>
-        <w:rPr>
-          <w:lang w:val="en-US"/>
-        </w:rPr>
-        <w:t>, or an actual shooter where players need to kill each other</w:t>
-      </w:r>
-      <w:r>
-        <w:rPr>
-          <w:lang w:val="en-US"/>
-        </w:rPr>
-        <w:t xml:space="preserve"> and win by being the only one left</w:t>
-      </w:r>
       <w:bookmarkStart w:id="0" w:name="_GoBack"/>
       <w:bookmarkEnd w:id="0"/>
       <w:r>
         <w:rPr>
+          <w:b/>
+          <w:sz w:val="28"/>
+        </w:rPr>
+        <w:t>Surreal Gravity, Group 2</w:t>
+      </w:r>
+    </w:p>
+    <w:p>
+      <w:pPr>
+        <w:pStyle w:val="NoSpacing"/>
+        <w:numPr>
+          <w:ilvl w:val="0"/>
+          <w:numId w:val="2"/>
+        </w:numPr>
+        <w:rPr>
+          <w:lang w:val="en-US"/>
+        </w:rPr>
+      </w:pPr>
+      <w:r>
+        <w:rPr>
+          <w:lang w:val="en-US"/>
+        </w:rPr>
+        <w:t>The theme is procedurally generated levels. We want the playing experience to be different each time, and therefore the levels will be created with a procedural algorithm.</w:t>
+      </w:r>
+    </w:p>
+    <w:p>
+      <w:pPr>
+        <w:pStyle w:val="NoSpacing"/>
+        <w:ind w:left="720"/>
+        <w:rPr>
+          <w:lang w:val="en-US"/>
+        </w:rPr>
+      </w:pPr>
+    </w:p>
+    <w:p>
+      <w:pPr>
+        <w:pStyle w:val="NoSpacing"/>
+        <w:numPr>
+          <w:ilvl w:val="0"/>
+          <w:numId w:val="2"/>
+        </w:numPr>
+        <w:rPr>
+          <w:lang w:val="en-US"/>
+        </w:rPr>
+      </w:pPr>
+      <w:r>
+        <w:rPr>
+          <w:lang w:val="en-US"/>
+        </w:rPr>
+        <w:t xml:space="preserve">The idea for our game is a first person shooter. The level will consist of blocks (cubes) that the player can walk on. The direction of gravity can be controlled with your gun. If you shoot on a face of a cube, the inward normal of that face will be the next direction of gravity. This means that in total there will be </w:t>
+      </w:r>
+      <w:r>
+        <w:rPr>
+          <w:lang w:val="en-US"/>
+        </w:rPr>
+        <w:t>6</w:t>
+      </w:r>
+      <w:r>
+        <w:rPr>
+          <w:lang w:val="en-US"/>
+        </w:rPr>
+        <w:t xml:space="preserve"> directions of gravity</w:t>
+      </w:r>
+      <w:r>
+        <w:rPr>
+          <w:lang w:val="en-US"/>
+        </w:rPr>
+        <w:t xml:space="preserve">, </w:t>
+      </w:r>
+      <w:r>
+        <w:rPr>
+          <w:lang w:val="en-US"/>
+        </w:rPr>
+        <w:t xml:space="preserve">2 directions in </w:t>
+      </w:r>
+      <w:r>
+        <w:rPr>
+          <w:lang w:val="en-US"/>
+        </w:rPr>
+        <w:t xml:space="preserve">x, </w:t>
+      </w:r>
+      <w:r>
+        <w:rPr>
+          <w:lang w:val="en-US"/>
+        </w:rPr>
+        <w:t xml:space="preserve">2 directions in </w:t>
+      </w:r>
+      <w:r>
+        <w:rPr>
+          <w:lang w:val="en-US"/>
+        </w:rPr>
+        <w:t xml:space="preserve">y and </w:t>
+      </w:r>
+      <w:r>
+        <w:rPr>
+          <w:lang w:val="en-US"/>
+        </w:rPr>
+        <w:t>2 directions in z direction gravity (which of the 2 directions in a certain axis will be chosen is determined by the inward normal of the face of a cube that is shot).</w:t>
+      </w:r>
+      <w:r>
+        <w:rPr>
+          <w:lang w:val="en-US"/>
+        </w:rPr>
+        <w:t xml:space="preserve"> The change of gravity will only be applied to the shooter, which means every player will has its own direction of gravity.</w:t>
+      </w:r>
+      <w:r>
+        <w:rPr>
+          <w:lang w:val="en-US"/>
+        </w:rPr>
+        <w:t xml:space="preserve"> </w:t>
+      </w:r>
+      <w:r>
+        <w:rPr>
+          <w:lang w:val="en-US"/>
+        </w:rPr>
+        <w:t>We might add different game modes, such as a race version where the players have to race</w:t>
+      </w:r>
+      <w:r>
+        <w:rPr>
+          <w:lang w:val="en-US"/>
+        </w:rPr>
+        <w:t xml:space="preserve"> and win by finishing first</w:t>
+      </w:r>
+      <w:r>
+        <w:rPr>
+          <w:lang w:val="en-US"/>
+        </w:rPr>
+        <w:t>, or an actual shooter where players need to kill each other</w:t>
+      </w:r>
+      <w:r>
+        <w:rPr>
+          <w:lang w:val="en-US"/>
+        </w:rPr>
+        <w:t xml:space="preserve"> and win by being the only one left</w:t>
+      </w:r>
+      <w:r>
+        <w:rPr>
           <w:lang w:val="en-US"/>
         </w:rPr>
         <w:t>.</w:t>
@@ -415,13 +415,55 @@
         <w:rPr>
           <w:lang w:val="en-US"/>
         </w:rPr>
-        <w:t xml:space="preserve"> These will improve the ambience while playing the game. They will exists out of single sample sounds (firing a bullet, killing som</w:t>
-      </w:r>
-      <w:r>
-        <w:rPr>
-          <w:lang w:val="en-US"/>
-        </w:rPr>
-        <w:t>eone, etc) as well as the background music which will be selfmade.</w:t>
+        <w:t xml:space="preserve"> These will improve the ambience while playing the game. They will </w:t>
+      </w:r>
+      <w:proofErr w:type="gramStart"/>
+      <w:r>
+        <w:rPr>
+          <w:lang w:val="en-US"/>
+        </w:rPr>
+        <w:t>exists</w:t>
+      </w:r>
+      <w:proofErr w:type="gramEnd"/>
+      <w:r>
+        <w:rPr>
+          <w:lang w:val="en-US"/>
+        </w:rPr>
+        <w:t xml:space="preserve"> out of single sample sounds (firing a bullet, killing som</w:t>
+      </w:r>
+      <w:r>
+        <w:rPr>
+          <w:lang w:val="en-US"/>
+        </w:rPr>
+        <w:t xml:space="preserve">eone, </w:t>
+      </w:r>
+      <w:proofErr w:type="spellStart"/>
+      <w:r>
+        <w:rPr>
+          <w:lang w:val="en-US"/>
+        </w:rPr>
+        <w:t>etc</w:t>
+      </w:r>
+      <w:proofErr w:type="spellEnd"/>
+      <w:r>
+        <w:rPr>
+          <w:lang w:val="en-US"/>
+        </w:rPr>
+        <w:t xml:space="preserve">) as well as the background music which will be </w:t>
+      </w:r>
+      <w:proofErr w:type="spellStart"/>
+      <w:r>
+        <w:rPr>
+          <w:lang w:val="en-US"/>
+        </w:rPr>
+        <w:t>selfmade</w:t>
+      </w:r>
+      <w:proofErr w:type="spellEnd"/>
+      <w:r>
+        <w:rPr>
+          <w:lang w:val="en-US"/>
+        </w:rPr>
+        <w:t>.</w:t>
       </w:r>
       <w:r>
         <w:rPr>
@@ -454,7 +496,21 @@
         <w:rPr>
           <w:lang w:val="en-US"/>
         </w:rPr>
-        <w:t>(Ayyoeb)</w:t>
+        <w:t>(</w:t>
+      </w:r>
+      <w:proofErr w:type="spellStart"/>
+      <w:r>
+        <w:rPr>
+          <w:lang w:val="en-US"/>
+        </w:rPr>
+        <w:t>Ayyoeb</w:t>
+      </w:r>
+      <w:proofErr w:type="spellEnd"/>
+      <w:r>
+        <w:rPr>
+          <w:lang w:val="en-US"/>
+        </w:rPr>
+        <w:t>)</w:t>
       </w:r>
     </w:p>
     <w:p>
@@ -490,7 +546,21 @@
         <w:rPr>
           <w:lang w:val="en-US"/>
         </w:rPr>
-        <w:t>ocks will be generated in Unity, blocks will disappear throughout the game to add a more dynamic gameplay.</w:t>
+        <w:t xml:space="preserve">ocks will be generated in </w:t>
+      </w:r>
+      <w:proofErr w:type="gramStart"/>
+      <w:r>
+        <w:rPr>
+          <w:lang w:val="en-US"/>
+        </w:rPr>
+        <w:t>Unity,</w:t>
+      </w:r>
+      <w:proofErr w:type="gramEnd"/>
+      <w:r>
+        <w:rPr>
+          <w:lang w:val="en-US"/>
+        </w:rPr>
+        <w:t xml:space="preserve"> blocks will disappear throughout the game to add a more dynamic gameplay.</w:t>
       </w:r>
       <w:r>
         <w:rPr>
@@ -510,7 +580,23 @@
           <w:rFonts w:eastAsia="FreeSerif" w:cs="FreeSerif"/>
           <w:lang w:val="en-US"/>
         </w:rPr>
-        <w:t>(Coen)</w:t>
+        <w:t>(</w:t>
+      </w:r>
+      <w:proofErr w:type="spellStart"/>
+      <w:r>
+        <w:rPr>
+          <w:rFonts w:eastAsia="FreeSerif" w:cs="FreeSerif"/>
+          <w:lang w:val="en-US"/>
+        </w:rPr>
+        <w:t>Coen</w:t>
+      </w:r>
+      <w:proofErr w:type="spellEnd"/>
+      <w:r>
+        <w:rPr>
+          <w:rFonts w:eastAsia="FreeSerif" w:cs="FreeSerif"/>
+          <w:lang w:val="en-US"/>
+        </w:rPr>
+        <w:t>)</w:t>
       </w:r>
     </w:p>
     <w:p>
@@ -566,7 +652,23 @@
           <w:rFonts w:eastAsia="FreeSerif" w:cs="FreeSerif"/>
           <w:lang w:val="en-US"/>
         </w:rPr>
-        <w:t xml:space="preserve"> (Coen)</w:t>
+        <w:t xml:space="preserve"> (</w:t>
+      </w:r>
+      <w:proofErr w:type="spellStart"/>
+      <w:r>
+        <w:rPr>
+          <w:rFonts w:eastAsia="FreeSerif" w:cs="FreeSerif"/>
+          <w:lang w:val="en-US"/>
+        </w:rPr>
+        <w:t>Coen</w:t>
+      </w:r>
+      <w:proofErr w:type="spellEnd"/>
+      <w:r>
+        <w:rPr>
+          <w:rFonts w:eastAsia="FreeSerif" w:cs="FreeSerif"/>
+          <w:lang w:val="en-US"/>
+        </w:rPr>
+        <w:t>)</w:t>
       </w:r>
     </w:p>
     <w:p>
@@ -616,7 +718,23 @@
           <w:rFonts w:eastAsia="FreeSerif" w:cs="FreeSerif"/>
           <w:lang w:val="en-US"/>
         </w:rPr>
-        <w:t xml:space="preserve"> (Ayyoeb)</w:t>
+        <w:t xml:space="preserve"> (</w:t>
+      </w:r>
+      <w:proofErr w:type="spellStart"/>
+      <w:r>
+        <w:rPr>
+          <w:rFonts w:eastAsia="FreeSerif" w:cs="FreeSerif"/>
+          <w:lang w:val="en-US"/>
+        </w:rPr>
+        <w:t>Ayyoeb</w:t>
+      </w:r>
+      <w:proofErr w:type="spellEnd"/>
+      <w:r>
+        <w:rPr>
+          <w:rFonts w:eastAsia="FreeSerif" w:cs="FreeSerif"/>
+          <w:lang w:val="en-US"/>
+        </w:rPr>
+        <w:t>)</w:t>
       </w:r>
     </w:p>
     <w:p>
@@ -660,7 +778,23 @@
           <w:rFonts w:eastAsia="FreeSerif" w:cs="FreeSerif"/>
           <w:lang w:val="en-US"/>
         </w:rPr>
-        <w:t xml:space="preserve"> (Coen)</w:t>
+        <w:t xml:space="preserve"> (</w:t>
+      </w:r>
+      <w:proofErr w:type="spellStart"/>
+      <w:r>
+        <w:rPr>
+          <w:rFonts w:eastAsia="FreeSerif" w:cs="FreeSerif"/>
+          <w:lang w:val="en-US"/>
+        </w:rPr>
+        <w:t>Coen</w:t>
+      </w:r>
+      <w:proofErr w:type="spellEnd"/>
+      <w:r>
+        <w:rPr>
+          <w:rFonts w:eastAsia="FreeSerif" w:cs="FreeSerif"/>
+          <w:lang w:val="en-US"/>
+        </w:rPr>
+        <w:t>)</w:t>
       </w:r>
     </w:p>
     <w:p>
@@ -704,7 +838,23 @@
           <w:rFonts w:eastAsia="FreeSerif" w:cs="FreeSerif"/>
           <w:lang w:val="en-US"/>
         </w:rPr>
-        <w:t xml:space="preserve"> (Ayyoeb)</w:t>
+        <w:t xml:space="preserve"> (</w:t>
+      </w:r>
+      <w:proofErr w:type="spellStart"/>
+      <w:r>
+        <w:rPr>
+          <w:rFonts w:eastAsia="FreeSerif" w:cs="FreeSerif"/>
+          <w:lang w:val="en-US"/>
+        </w:rPr>
+        <w:t>Ayyoeb</w:t>
+      </w:r>
+      <w:proofErr w:type="spellEnd"/>
+      <w:r>
+        <w:rPr>
+          <w:rFonts w:eastAsia="FreeSerif" w:cs="FreeSerif"/>
+          <w:lang w:val="en-US"/>
+        </w:rPr>
+        <w:t>)</w:t>
       </w:r>
     </w:p>
     <w:p>
@@ -738,6 +888,7 @@
         </w:rPr>
         <w:t>(</w:t>
       </w:r>
+      <w:proofErr w:type="spellStart"/>
       <w:r>
         <w:rPr>
           <w:rFonts w:eastAsia="FreeSerif" w:cs="FreeSerif"/>
@@ -745,6 +896,7 @@
         </w:rPr>
         <w:t>Coen</w:t>
       </w:r>
+      <w:proofErr w:type="spellEnd"/>
       <w:r>
         <w:rPr>
           <w:rFonts w:eastAsia="FreeSerif" w:cs="FreeSerif"/>
@@ -800,7 +952,23 @@
           <w:rFonts w:eastAsia="FreeSerif" w:cs="FreeSerif"/>
           <w:lang w:val="en-US"/>
         </w:rPr>
-        <w:t>(Ayyoeb)</w:t>
+        <w:t>(</w:t>
+      </w:r>
+      <w:proofErr w:type="spellStart"/>
+      <w:r>
+        <w:rPr>
+          <w:rFonts w:eastAsia="FreeSerif" w:cs="FreeSerif"/>
+          <w:lang w:val="en-US"/>
+        </w:rPr>
+        <w:t>Ayyoeb</w:t>
+      </w:r>
+      <w:proofErr w:type="spellEnd"/>
+      <w:r>
+        <w:rPr>
+          <w:rFonts w:eastAsia="FreeSerif" w:cs="FreeSerif"/>
+          <w:lang w:val="en-US"/>
+        </w:rPr>
+        <w:t>)</w:t>
       </w:r>
     </w:p>
     <w:p>
@@ -1001,7 +1169,7 @@
         <w:rPr>
           <w:lang w:val="en-US"/>
         </w:rPr>
-        <w:t>Neural networks, for example to train an artificial enemy how to behave.</w:t>
+        <w:t>Some AI algorithm to train an artificial enemy.</w:t>
       </w:r>
       <w:r>
         <w:rPr>
@@ -1013,7 +1181,45 @@
         <w:rPr>
           <w:lang w:val="en-US"/>
         </w:rPr>
-        <w:t xml:space="preserve">We don’t know yet how the AI is going to move about yet, so this is just an idea. If this proves too difficult we might still have to hard code it. </w:t>
+        <w:t>We don’t know yet how the AI is going to move about yet,</w:t>
+      </w:r>
+      <w:r>
+        <w:rPr>
+          <w:lang w:val="en-US"/>
+        </w:rPr>
+        <w:t xml:space="preserve"> or whether it is going to be moving at all,</w:t>
+      </w:r>
+      <w:r>
+        <w:rPr>
+          <w:lang w:val="en-US"/>
+        </w:rPr>
+        <w:t xml:space="preserve"> so this is just an idea. If this proves too difficult we might still have to hard code it.</w:t>
+      </w:r>
+      <w:r>
+        <w:rPr>
+          <w:lang w:val="en-US"/>
+        </w:rPr>
+        <w:t xml:space="preserve"> The idea is for example to have a sort of “capture the base” kind of game mode that can also be played in single player mode. In single player mode we might then have towers standing on one of the forts that will shoot at you to defend the fort. We can perhaps train the shooting with one of the artificial intelligence techniques (like </w:t>
+      </w:r>
+      <w:proofErr w:type="spellStart"/>
+      <w:r>
+        <w:rPr>
+          <w:lang w:val="en-US"/>
+        </w:rPr>
+        <w:t>Hebbian</w:t>
+      </w:r>
+      <w:proofErr w:type="spellEnd"/>
+      <w:r>
+        <w:rPr>
+          <w:lang w:val="en-US"/>
+        </w:rPr>
+        <w:t xml:space="preserve"> Neural Network).</w:t>
+      </w:r>
+      <w:r>
+        <w:rPr>
+          <w:lang w:val="en-US"/>
+        </w:rPr>
+        <w:t xml:space="preserve"> </w:t>
       </w:r>
       <w:r>
         <w:rPr>
@@ -1149,7 +1355,21 @@
         <w:rPr>
           <w:lang w:val="en-US"/>
         </w:rPr>
-        <w:t xml:space="preserve">Collect playthrough data. For example we can </w:t>
+        <w:t xml:space="preserve">Collect </w:t>
+      </w:r>
+      <w:proofErr w:type="spellStart"/>
+      <w:r>
+        <w:rPr>
+          <w:lang w:val="en-US"/>
+        </w:rPr>
+        <w:t>playthrough</w:t>
+      </w:r>
+      <w:proofErr w:type="spellEnd"/>
+      <w:r>
+        <w:rPr>
+          <w:lang w:val="en-US"/>
+        </w:rPr>
+        <w:t xml:space="preserve"> data. For example we can </w:t>
       </w:r>
       <w:r>
         <w:rPr>
@@ -1364,7 +1584,21 @@
         <w:rPr>
           <w:lang w:val="en-US"/>
         </w:rPr>
-        <w:t>Collect and show highscores from web server</w:t>
+        <w:t xml:space="preserve">Collect and show </w:t>
+      </w:r>
+      <w:proofErr w:type="spellStart"/>
+      <w:r>
+        <w:rPr>
+          <w:lang w:val="en-US"/>
+        </w:rPr>
+        <w:t>highscores</w:t>
+      </w:r>
+      <w:proofErr w:type="spellEnd"/>
+      <w:r>
+        <w:rPr>
+          <w:lang w:val="en-US"/>
+        </w:rPr>
+        <w:t xml:space="preserve"> from web server</w:t>
       </w:r>
       <w:r>
         <w:rPr>
@@ -1428,7 +1662,21 @@
         <w:rPr>
           <w:lang w:val="en-US"/>
         </w:rPr>
-        <w:t xml:space="preserve"> Depending on which implementation we choose this might require more or less work. An approximation of the work is 3 stars.</w:t>
+        <w:t xml:space="preserve"> Depending on which </w:t>
+      </w:r>
+      <w:proofErr w:type="gramStart"/>
+      <w:r>
+        <w:rPr>
+          <w:lang w:val="en-US"/>
+        </w:rPr>
+        <w:t>implementation</w:t>
+      </w:r>
+      <w:proofErr w:type="gramEnd"/>
+      <w:r>
+        <w:rPr>
+          <w:lang w:val="en-US"/>
+        </w:rPr>
+        <w:t xml:space="preserve"> we choose this might require more or less work. An approximation of the work is 3 stars.</w:t>
       </w:r>
       <w:r>
         <w:rPr>
@@ -1797,7 +2045,21 @@
         <w:rPr>
           <w:lang w:val="en-US"/>
         </w:rPr>
-        <w:t xml:space="preserve"> For example the amount of effect gravity has (a lot of gravity can mean difficult to control), or the maximum speed you can achieve in space. The point of this is to allow a player to alter the feel of the game. High gravity and maximum speed can make the gameplay difficult, but also can make the game more fun and intense to play.</w:t>
+        <w:t xml:space="preserve"> For example the amount of effect gravity has (a lot of gravity can mean difficult to control), or the maximum speed you can achieve in space. The point of this is to allow a player to alter the feel of the game. High gravity and maximum speed can make the gameplay difficult, but also can make the game more fun </w:t>
+      </w:r>
+      <w:proofErr w:type="gramStart"/>
+      <w:r>
+        <w:rPr>
+          <w:lang w:val="en-US"/>
+        </w:rPr>
+        <w:t>and</w:t>
+      </w:r>
+      <w:proofErr w:type="gramEnd"/>
+      <w:r>
+        <w:rPr>
+          <w:lang w:val="en-US"/>
+        </w:rPr>
+        <w:t xml:space="preserve"> intense to play.</w:t>
       </w:r>
       <w:r>
         <w:rPr>
@@ -1846,24 +2108,41 @@
           <w:rFonts w:eastAsia="FreeSerif" w:cs="FreeSerif"/>
           <w:lang w:val="en-US"/>
         </w:rPr>
-        <w:t>(Kees)</w:t>
-      </w:r>
-    </w:p>
-    <w:p>
-      <w:pPr>
-        <w:pStyle w:val="NoSpacing"/>
-        <w:numPr>
-          <w:ilvl w:val="0"/>
-          <w:numId w:val="3"/>
-        </w:numPr>
-        <w:rPr>
-          <w:lang w:val="en-US"/>
-        </w:rPr>
-      </w:pPr>
-      <w:r>
-        <w:rPr>
-          <w:lang w:val="en-US"/>
-        </w:rPr>
+        <w:t>(</w:t>
+      </w:r>
+      <w:proofErr w:type="spellStart"/>
+      <w:r>
+        <w:rPr>
+          <w:rFonts w:eastAsia="FreeSerif" w:cs="FreeSerif"/>
+          <w:lang w:val="en-US"/>
+        </w:rPr>
+        <w:t>Kees</w:t>
+      </w:r>
+      <w:proofErr w:type="spellEnd"/>
+      <w:r>
+        <w:rPr>
+          <w:rFonts w:eastAsia="FreeSerif" w:cs="FreeSerif"/>
+          <w:lang w:val="en-US"/>
+        </w:rPr>
+        <w:t>)</w:t>
+      </w:r>
+    </w:p>
+    <w:p>
+      <w:pPr>
+        <w:pStyle w:val="NoSpacing"/>
+        <w:numPr>
+          <w:ilvl w:val="0"/>
+          <w:numId w:val="3"/>
+        </w:numPr>
+        <w:rPr>
+          <w:lang w:val="en-US"/>
+        </w:rPr>
+      </w:pPr>
+      <w:r>
+        <w:rPr>
+          <w:lang w:val="en-US"/>
+        </w:rPr>
+        <w:lastRenderedPageBreak/>
         <w:t>Physics</w:t>
       </w:r>
       <w:r>
@@ -1985,40 +2264,68 @@
       <w:r>
         <w:t xml:space="preserve">Steven van der Helm, </w:t>
       </w:r>
+      <w:r>
+        <w:fldChar w:fldCharType="begin"/>
+      </w:r>
+      <w:r>
+        <w:instrText xml:space="preserve"> HYPERLINK "mailto:S.vanderHelm@student.tudelft.nl" </w:instrText>
+      </w:r>
+      <w:r>
+        <w:fldChar w:fldCharType="separate"/>
+      </w:r>
+      <w:r>
+        <w:rPr>
+          <w:rStyle w:val="Hyperlink"/>
+        </w:rPr>
+        <w:t>S.vanderHelm@student.tude</w:t>
+      </w:r>
+      <w:r>
+        <w:rPr>
+          <w:rStyle w:val="Hyperlink"/>
+        </w:rPr>
+        <w:t>lft.nl</w:t>
+      </w:r>
+      <w:r>
+        <w:rPr>
+          <w:rStyle w:val="Hyperlink"/>
+        </w:rPr>
+        <w:fldChar w:fldCharType="end"/>
+      </w:r>
+      <w:r>
+        <w:t>, Producer</w:t>
+      </w:r>
+    </w:p>
+    <w:p>
+      <w:pPr>
+        <w:pStyle w:val="NoSpacing"/>
+        <w:ind w:left="720"/>
+        <w:rPr>
+          <w:lang w:val="en-US"/>
+        </w:rPr>
+      </w:pPr>
+      <w:proofErr w:type="gramStart"/>
+      <w:r>
+        <w:rPr>
+          <w:lang w:val="en-US"/>
+        </w:rPr>
+        <w:t xml:space="preserve">Roberto  </w:t>
+      </w:r>
+      <w:proofErr w:type="spellStart"/>
+      <w:r>
+        <w:rPr>
+          <w:lang w:val="en-US"/>
+        </w:rPr>
+        <w:t>Mol</w:t>
+      </w:r>
+      <w:proofErr w:type="spellEnd"/>
+      <w:proofErr w:type="gramEnd"/>
+      <w:r>
+        <w:rPr>
+          <w:lang w:val="en-US"/>
+        </w:rPr>
+        <w:t xml:space="preserve">, </w:t>
+      </w:r>
       <w:hyperlink r:id="rId6" w:history="1">
-        <w:r>
-          <w:rPr>
-            <w:rStyle w:val="Hyperlink"/>
-          </w:rPr>
-          <w:t>S.vanderHelm@student.tude</w:t>
-        </w:r>
-        <w:r>
-          <w:rPr>
-            <w:rStyle w:val="Hyperlink"/>
-          </w:rPr>
-          <w:t>lft.nl</w:t>
-        </w:r>
-      </w:hyperlink>
-      <w:r>
-        <w:t>, Producer</w:t>
-      </w:r>
-    </w:p>
-    <w:p>
-      <w:pPr>
-        <w:pStyle w:val="NoSpacing"/>
-        <w:ind w:left="720"/>
-        <w:rPr>
-          <w:lang w:val="en-US"/>
-        </w:rPr>
-      </w:pPr>
-      <w:r>
-        <w:rPr>
-          <w:lang w:val="en-US"/>
-        </w:rPr>
-        <w:lastRenderedPageBreak/>
-        <w:t xml:space="preserve">Roberto  Mol, </w:t>
-      </w:r>
-      <w:hyperlink r:id="rId7" w:history="1">
         <w:r>
           <w:rPr>
             <w:rStyle w:val="Hyperlink"/>
@@ -2042,21 +2349,60 @@
           <w:lang w:val="en-US"/>
         </w:rPr>
       </w:pPr>
-      <w:r>
-        <w:rPr>
-          <w:lang w:val="en-US"/>
-        </w:rPr>
-        <w:t xml:space="preserve">Kees Kroep, </w:t>
-      </w:r>
-      <w:hyperlink r:id="rId8" w:history="1">
-        <w:r>
-          <w:rPr>
-            <w:rStyle w:val="Hyperlink"/>
-            <w:lang w:val="en-US"/>
-          </w:rPr>
-          <w:t>k.kroep1@gmail.com</w:t>
-        </w:r>
-      </w:hyperlink>
+      <w:proofErr w:type="spellStart"/>
+      <w:r>
+        <w:rPr>
+          <w:lang w:val="en-US"/>
+        </w:rPr>
+        <w:t>Kees</w:t>
+      </w:r>
+      <w:proofErr w:type="spellEnd"/>
+      <w:r>
+        <w:rPr>
+          <w:lang w:val="en-US"/>
+        </w:rPr>
+        <w:t xml:space="preserve"> </w:t>
+      </w:r>
+      <w:proofErr w:type="spellStart"/>
+      <w:r>
+        <w:rPr>
+          <w:lang w:val="en-US"/>
+        </w:rPr>
+        <w:t>Kroep</w:t>
+      </w:r>
+      <w:proofErr w:type="spellEnd"/>
+      <w:r>
+        <w:rPr>
+          <w:lang w:val="en-US"/>
+        </w:rPr>
+        <w:t xml:space="preserve">, </w:t>
+      </w:r>
+      <w:r>
+        <w:fldChar w:fldCharType="begin"/>
+      </w:r>
+      <w:r>
+        <w:rPr>
+          <w:lang w:val="en-US"/>
+        </w:rPr>
+        <w:instrText xml:space="preserve"> HYPERLINK "mailto:k.kroep1@gmail.com" </w:instrText>
+      </w:r>
+      <w:r>
+        <w:fldChar w:fldCharType="separate"/>
+      </w:r>
+      <w:r>
+        <w:rPr>
+          <w:rStyle w:val="Hyperlink"/>
+          <w:lang w:val="en-US"/>
+        </w:rPr>
+        <w:t>k.kroep1@gmail.com</w:t>
+      </w:r>
+      <w:r>
+        <w:rPr>
+          <w:rStyle w:val="Hyperlink"/>
+          <w:lang w:val="en-US"/>
+        </w:rPr>
+        <w:fldChar w:fldCharType="end"/>
+      </w:r>
       <w:r>
         <w:rPr>
           <w:lang w:val="en-US"/>
@@ -2072,21 +2418,60 @@
           <w:lang w:val="en-US"/>
         </w:rPr>
       </w:pPr>
-      <w:r>
-        <w:rPr>
-          <w:lang w:val="en-US"/>
-        </w:rPr>
-        <w:t xml:space="preserve">Coen Berssenbrugge, </w:t>
-      </w:r>
-      <w:hyperlink r:id="rId9" w:history="1">
-        <w:r>
-          <w:rPr>
-            <w:rStyle w:val="Hyperlink"/>
-            <w:lang w:val="en-US"/>
-          </w:rPr>
-          <w:t>C.W.J.Berssenbrugge@student.tudelft.nl</w:t>
-        </w:r>
-      </w:hyperlink>
+      <w:proofErr w:type="spellStart"/>
+      <w:r>
+        <w:rPr>
+          <w:lang w:val="en-US"/>
+        </w:rPr>
+        <w:t>Coen</w:t>
+      </w:r>
+      <w:proofErr w:type="spellEnd"/>
+      <w:r>
+        <w:rPr>
+          <w:lang w:val="en-US"/>
+        </w:rPr>
+        <w:t xml:space="preserve"> </w:t>
+      </w:r>
+      <w:proofErr w:type="spellStart"/>
+      <w:r>
+        <w:rPr>
+          <w:lang w:val="en-US"/>
+        </w:rPr>
+        <w:t>Berssenbrugge</w:t>
+      </w:r>
+      <w:proofErr w:type="spellEnd"/>
+      <w:r>
+        <w:rPr>
+          <w:lang w:val="en-US"/>
+        </w:rPr>
+        <w:t xml:space="preserve">, </w:t>
+      </w:r>
+      <w:r>
+        <w:fldChar w:fldCharType="begin"/>
+      </w:r>
+      <w:r>
+        <w:rPr>
+          <w:lang w:val="en-US"/>
+        </w:rPr>
+        <w:instrText xml:space="preserve"> HYPERLINK "mailto:C.W.J.Berssenbrugge@student.tudelft.nl" </w:instrText>
+      </w:r>
+      <w:r>
+        <w:fldChar w:fldCharType="separate"/>
+      </w:r>
+      <w:r>
+        <w:rPr>
+          <w:rStyle w:val="Hyperlink"/>
+          <w:lang w:val="en-US"/>
+        </w:rPr>
+        <w:t>C.W.J.Berssenbrugge@student.tudelft.nl</w:t>
+      </w:r>
+      <w:r>
+        <w:rPr>
+          <w:rStyle w:val="Hyperlink"/>
+          <w:lang w:val="en-US"/>
+        </w:rPr>
+        <w:fldChar w:fldCharType="end"/>
+      </w:r>
       <w:r>
         <w:rPr>
           <w:lang w:val="en-US"/>
@@ -2102,13 +2487,35 @@
           <w:lang w:val="en-US"/>
         </w:rPr>
       </w:pPr>
-      <w:r>
-        <w:rPr>
-          <w:lang w:val="en-US"/>
-        </w:rPr>
-        <w:t xml:space="preserve">Ayyoeb Ichaarine </w:t>
-      </w:r>
-      <w:hyperlink r:id="rId10" w:history="1">
+      <w:proofErr w:type="spellStart"/>
+      <w:r>
+        <w:rPr>
+          <w:lang w:val="en-US"/>
+        </w:rPr>
+        <w:t>Ayyoeb</w:t>
+      </w:r>
+      <w:proofErr w:type="spellEnd"/>
+      <w:r>
+        <w:rPr>
+          <w:lang w:val="en-US"/>
+        </w:rPr>
+        <w:t xml:space="preserve"> </w:t>
+      </w:r>
+      <w:proofErr w:type="spellStart"/>
+      <w:r>
+        <w:rPr>
+          <w:lang w:val="en-US"/>
+        </w:rPr>
+        <w:t>Ichaarine</w:t>
+      </w:r>
+      <w:proofErr w:type="spellEnd"/>
+      <w:r>
+        <w:rPr>
+          <w:lang w:val="en-US"/>
+        </w:rPr>
+        <w:t xml:space="preserve"> </w:t>
+      </w:r>
+      <w:hyperlink r:id="rId7" w:history="1">
         <w:r>
           <w:rPr>
             <w:rStyle w:val="Hyperlink"/>
@@ -2148,9 +2555,23 @@
         <w:rPr>
           <w:lang w:val="en-US"/>
         </w:rPr>
-        <w:t xml:space="preserve">Kwok Hou Man </w:t>
-      </w:r>
-      <w:hyperlink r:id="rId11" w:history="1">
+        <w:t xml:space="preserve">Kwok </w:t>
+      </w:r>
+      <w:proofErr w:type="spellStart"/>
+      <w:r>
+        <w:rPr>
+          <w:lang w:val="en-US"/>
+        </w:rPr>
+        <w:t>Hou</w:t>
+      </w:r>
+      <w:proofErr w:type="spellEnd"/>
+      <w:r>
+        <w:rPr>
+          <w:lang w:val="en-US"/>
+        </w:rPr>
+        <w:t xml:space="preserve"> Man </w:t>
+      </w:r>
+      <w:hyperlink r:id="rId8" w:history="1">
         <w:r>
           <w:rPr>
             <w:rStyle w:val="Hyperlink"/>
@@ -2709,11 +3130,19 @@
         </w:rPr>
         <w:t xml:space="preserve"> </w:t>
       </w:r>
-      <w:r>
-        <w:rPr>
-          <w:lang w:val="en-US"/>
-        </w:rPr>
-        <w:t>into one game. Make everything work together smoothly.</w:t>
+      <w:proofErr w:type="gramStart"/>
+      <w:r>
+        <w:rPr>
+          <w:lang w:val="en-US"/>
+        </w:rPr>
+        <w:t>into</w:t>
+      </w:r>
+      <w:proofErr w:type="gramEnd"/>
+      <w:r>
+        <w:rPr>
+          <w:lang w:val="en-US"/>
+        </w:rPr>
+        <w:t xml:space="preserve"> one game. Make everything work together smoothly.</w:t>
       </w:r>
     </w:p>
     <w:p>
@@ -2929,6 +3358,7 @@
           <w:sz w:val="19"/>
           <w:szCs w:val="19"/>
         </w:rPr>
+        <w:lastRenderedPageBreak/>
         <w:t>Deliverables: peer reviews</w:t>
       </w:r>
     </w:p>
@@ -3022,7 +3452,6 @@
         <w:rPr>
           <w:lang w:val="en-US"/>
         </w:rPr>
-        <w:lastRenderedPageBreak/>
         <w:t>Continue working on the computational intelligence techniques.</w:t>
       </w:r>
     </w:p>
@@ -3283,7 +3712,21 @@
         <w:rPr>
           <w:lang w:val="en-US"/>
         </w:rPr>
-        <w:t>Fix final bugs, tweak the game for optimal play.</w:t>
+        <w:t xml:space="preserve">Fix final </w:t>
+      </w:r>
+      <w:proofErr w:type="gramStart"/>
+      <w:r>
+        <w:rPr>
+          <w:lang w:val="en-US"/>
+        </w:rPr>
+        <w:t>bugs,</w:t>
+      </w:r>
+      <w:proofErr w:type="gramEnd"/>
+      <w:r>
+        <w:rPr>
+          <w:lang w:val="en-US"/>
+        </w:rPr>
+        <w:t xml:space="preserve"> tweak the game for optimal play.</w:t>
       </w:r>
     </w:p>
     <w:p>
@@ -3426,7 +3869,23 @@
           <w:b/>
           <w:lang w:val="en-US"/>
         </w:rPr>
-        <w:t>Link to github:</w:t>
+        <w:t xml:space="preserve">Link to </w:t>
+      </w:r>
+      <w:proofErr w:type="spellStart"/>
+      <w:r>
+        <w:rPr>
+          <w:b/>
+          <w:lang w:val="en-US"/>
+        </w:rPr>
+        <w:t>github</w:t>
+      </w:r>
+      <w:proofErr w:type="spellEnd"/>
+      <w:r>
+        <w:rPr>
+          <w:b/>
+          <w:lang w:val="en-US"/>
+        </w:rPr>
+        <w:t>:</w:t>
       </w:r>
     </w:p>
     <w:p>
@@ -3437,7 +3896,7 @@
           <w:lang w:val="en-US"/>
         </w:rPr>
       </w:pPr>
-      <w:hyperlink r:id="rId12" w:history="1">
+      <w:hyperlink r:id="rId9" w:history="1">
         <w:r>
           <w:rPr>
             <w:rStyle w:val="Hyperlink"/>

</xml_diff>

<commit_message>
core document +  prototyping
</commit_message>
<xml_diff>
--- a/Other Documents/Core Project Document.docx
+++ b/Other Documents/Core Project Document.docx
@@ -4,6 +4,25 @@
   <w:body>
     <w:p>
       <w:pPr>
+        <w:rPr>
+          <w:b/>
+          <w:color w:val="984806" w:themeColor="accent6" w:themeShade="80"/>
+          <w:sz w:val="28"/>
+        </w:rPr>
+      </w:pPr>
+      <w:r>
+        <w:rPr>
+          <w:b/>
+          <w:color w:val="984806" w:themeColor="accent6" w:themeShade="80"/>
+          <w:sz w:val="28"/>
+        </w:rPr>
+        <w:t>Changes indicated in red</w:t>
+      </w:r>
+      <w:bookmarkStart w:id="0" w:name="_GoBack"/>
+      <w:bookmarkEnd w:id="0"/>
+    </w:p>
+    <w:p>
+      <w:pPr>
         <w:pStyle w:val="ListParagraph"/>
         <w:numPr>
           <w:ilvl w:val="0"/>
@@ -137,7 +156,23 @@
           <w:color w:val="984806" w:themeColor="accent6" w:themeShade="80"/>
           <w:lang w:val="en-US"/>
         </w:rPr>
-        <w:t xml:space="preserve">such as team deathmatch, capture the flag, free for all, etc. </w:t>
+        <w:t xml:space="preserve">such as team </w:t>
+      </w:r>
+      <w:proofErr w:type="spellStart"/>
+      <w:r>
+        <w:rPr>
+          <w:color w:val="984806" w:themeColor="accent6" w:themeShade="80"/>
+          <w:lang w:val="en-US"/>
+        </w:rPr>
+        <w:t>deathmatch</w:t>
+      </w:r>
+      <w:proofErr w:type="spellEnd"/>
+      <w:r>
+        <w:rPr>
+          <w:color w:val="984806" w:themeColor="accent6" w:themeShade="80"/>
+          <w:lang w:val="en-US"/>
+        </w:rPr>
+        <w:t xml:space="preserve">, capture the flag, free for all, etc. </w:t>
       </w:r>
       <w:r>
         <w:rPr>
@@ -404,13 +439,55 @@
         <w:rPr>
           <w:lang w:val="en-US"/>
         </w:rPr>
-        <w:t xml:space="preserve"> These will improve the ambience while playing the game. They will exists out of single sample sounds (firing a bullet, killing som</w:t>
-      </w:r>
-      <w:r>
-        <w:rPr>
-          <w:lang w:val="en-US"/>
-        </w:rPr>
-        <w:t>eone, etc) as well as the background music which will be selfmade.</w:t>
+        <w:t xml:space="preserve"> These will improve the ambience while playing the game. They will </w:t>
+      </w:r>
+      <w:proofErr w:type="gramStart"/>
+      <w:r>
+        <w:rPr>
+          <w:lang w:val="en-US"/>
+        </w:rPr>
+        <w:t>exists</w:t>
+      </w:r>
+      <w:proofErr w:type="gramEnd"/>
+      <w:r>
+        <w:rPr>
+          <w:lang w:val="en-US"/>
+        </w:rPr>
+        <w:t xml:space="preserve"> out of single sample sounds (firing a bullet, killing som</w:t>
+      </w:r>
+      <w:r>
+        <w:rPr>
+          <w:lang w:val="en-US"/>
+        </w:rPr>
+        <w:t xml:space="preserve">eone, </w:t>
+      </w:r>
+      <w:proofErr w:type="spellStart"/>
+      <w:r>
+        <w:rPr>
+          <w:lang w:val="en-US"/>
+        </w:rPr>
+        <w:t>etc</w:t>
+      </w:r>
+      <w:proofErr w:type="spellEnd"/>
+      <w:r>
+        <w:rPr>
+          <w:lang w:val="en-US"/>
+        </w:rPr>
+        <w:t xml:space="preserve">) as well as the background music which will be </w:t>
+      </w:r>
+      <w:proofErr w:type="spellStart"/>
+      <w:r>
+        <w:rPr>
+          <w:lang w:val="en-US"/>
+        </w:rPr>
+        <w:t>selfmade</w:t>
+      </w:r>
+      <w:proofErr w:type="spellEnd"/>
+      <w:r>
+        <w:rPr>
+          <w:lang w:val="en-US"/>
+        </w:rPr>
+        <w:t>.</w:t>
       </w:r>
       <w:r>
         <w:rPr>
@@ -443,7 +520,21 @@
         <w:rPr>
           <w:lang w:val="en-US"/>
         </w:rPr>
-        <w:t>(Ayyoeb)</w:t>
+        <w:t>(</w:t>
+      </w:r>
+      <w:proofErr w:type="spellStart"/>
+      <w:r>
+        <w:rPr>
+          <w:lang w:val="en-US"/>
+        </w:rPr>
+        <w:t>Ayyoeb</w:t>
+      </w:r>
+      <w:proofErr w:type="spellEnd"/>
+      <w:r>
+        <w:rPr>
+          <w:lang w:val="en-US"/>
+        </w:rPr>
+        <w:t>)</w:t>
       </w:r>
     </w:p>
     <w:p>
@@ -479,7 +570,21 @@
         <w:rPr>
           <w:lang w:val="en-US"/>
         </w:rPr>
-        <w:t>ocks will be generated in Unity, blocks will disappear throughout the game to add a more dynamic gameplay.</w:t>
+        <w:t xml:space="preserve">ocks will be generated in </w:t>
+      </w:r>
+      <w:proofErr w:type="gramStart"/>
+      <w:r>
+        <w:rPr>
+          <w:lang w:val="en-US"/>
+        </w:rPr>
+        <w:t>Unity,</w:t>
+      </w:r>
+      <w:proofErr w:type="gramEnd"/>
+      <w:r>
+        <w:rPr>
+          <w:lang w:val="en-US"/>
+        </w:rPr>
+        <w:t xml:space="preserve"> blocks will disappear throughout the game to add a more dynamic gameplay.</w:t>
       </w:r>
       <w:r>
         <w:rPr>
@@ -499,7 +604,23 @@
           <w:rFonts w:eastAsia="FreeSerif" w:cs="FreeSerif"/>
           <w:lang w:val="en-US"/>
         </w:rPr>
-        <w:t>(Coen)</w:t>
+        <w:t>(</w:t>
+      </w:r>
+      <w:proofErr w:type="spellStart"/>
+      <w:r>
+        <w:rPr>
+          <w:rFonts w:eastAsia="FreeSerif" w:cs="FreeSerif"/>
+          <w:lang w:val="en-US"/>
+        </w:rPr>
+        <w:t>Coen</w:t>
+      </w:r>
+      <w:proofErr w:type="spellEnd"/>
+      <w:r>
+        <w:rPr>
+          <w:rFonts w:eastAsia="FreeSerif" w:cs="FreeSerif"/>
+          <w:lang w:val="en-US"/>
+        </w:rPr>
+        <w:t>)</w:t>
       </w:r>
     </w:p>
     <w:p>
@@ -555,40 +676,61 @@
           <w:rFonts w:eastAsia="FreeSerif" w:cs="FreeSerif"/>
           <w:lang w:val="en-US"/>
         </w:rPr>
-        <w:t xml:space="preserve"> (Coen)</w:t>
-      </w:r>
-    </w:p>
-    <w:p>
-      <w:pPr>
-        <w:pStyle w:val="NoSpacing"/>
-        <w:numPr>
-          <w:ilvl w:val="0"/>
-          <w:numId w:val="3"/>
-        </w:numPr>
-        <w:rPr>
-          <w:lang w:val="en-US"/>
-        </w:rPr>
-      </w:pPr>
-      <w:r>
-        <w:rPr>
+        <w:t xml:space="preserve"> (</w:t>
+      </w:r>
+      <w:proofErr w:type="spellStart"/>
+      <w:r>
+        <w:rPr>
+          <w:rFonts w:eastAsia="FreeSerif" w:cs="FreeSerif"/>
+          <w:lang w:val="en-US"/>
+        </w:rPr>
+        <w:t>Coen</w:t>
+      </w:r>
+      <w:proofErr w:type="spellEnd"/>
+      <w:r>
+        <w:rPr>
+          <w:rFonts w:eastAsia="FreeSerif" w:cs="FreeSerif"/>
+          <w:lang w:val="en-US"/>
+        </w:rPr>
+        <w:t>)</w:t>
+      </w:r>
+    </w:p>
+    <w:p>
+      <w:pPr>
+        <w:pStyle w:val="NoSpacing"/>
+        <w:numPr>
+          <w:ilvl w:val="0"/>
+          <w:numId w:val="3"/>
+        </w:numPr>
+        <w:rPr>
+          <w:color w:val="984806" w:themeColor="accent6" w:themeShade="80"/>
+          <w:lang w:val="en-US"/>
+        </w:rPr>
+      </w:pPr>
+      <w:r>
+        <w:rPr>
+          <w:color w:val="984806" w:themeColor="accent6" w:themeShade="80"/>
           <w:lang w:val="en-US"/>
         </w:rPr>
         <w:t>Start, pause, end screen</w:t>
       </w:r>
       <w:r>
         <w:rPr>
+          <w:color w:val="984806" w:themeColor="accent6" w:themeShade="80"/>
           <w:lang w:val="en-US"/>
         </w:rPr>
         <w:t>.</w:t>
       </w:r>
       <w:r>
         <w:rPr>
+          <w:color w:val="984806" w:themeColor="accent6" w:themeShade="80"/>
           <w:lang w:val="en-US"/>
         </w:rPr>
         <w:t xml:space="preserve"> An appealing menu screen will be created in Photoshop.</w:t>
       </w:r>
       <w:r>
         <w:rPr>
+          <w:color w:val="984806" w:themeColor="accent6" w:themeShade="80"/>
           <w:lang w:val="en-US"/>
         </w:rPr>
         <w:t xml:space="preserve"> </w:t>
@@ -596,6 +738,7 @@
       <w:r>
         <w:rPr>
           <w:rFonts w:ascii="MS Gothic" w:eastAsia="MS Gothic" w:hAnsi="MS Gothic" w:cs="MS Gothic" w:hint="eastAsia"/>
+          <w:color w:val="984806" w:themeColor="accent6" w:themeShade="80"/>
           <w:lang w:val="en-US"/>
         </w:rPr>
         <w:t>★</w:t>
@@ -603,9 +746,28 @@
       <w:r>
         <w:rPr>
           <w:rFonts w:eastAsia="FreeSerif" w:cs="FreeSerif"/>
-          <w:lang w:val="en-US"/>
-        </w:rPr>
-        <w:t xml:space="preserve"> (Ayyoeb)</w:t>
+          <w:color w:val="984806" w:themeColor="accent6" w:themeShade="80"/>
+          <w:lang w:val="en-US"/>
+        </w:rPr>
+        <w:t xml:space="preserve"> (</w:t>
+      </w:r>
+      <w:proofErr w:type="spellStart"/>
+      <w:r>
+        <w:rPr>
+          <w:rFonts w:eastAsia="FreeSerif" w:cs="FreeSerif"/>
+          <w:color w:val="984806" w:themeColor="accent6" w:themeShade="80"/>
+          <w:lang w:val="en-US"/>
+        </w:rPr>
+        <w:t>Ayyoeb</w:t>
+      </w:r>
+      <w:proofErr w:type="spellEnd"/>
+      <w:r>
+        <w:rPr>
+          <w:rFonts w:eastAsia="FreeSerif" w:cs="FreeSerif"/>
+          <w:color w:val="984806" w:themeColor="accent6" w:themeShade="80"/>
+          <w:lang w:val="en-US"/>
+        </w:rPr>
+        <w:t>)</w:t>
       </w:r>
     </w:p>
     <w:p>
@@ -649,7 +811,23 @@
           <w:rFonts w:eastAsia="FreeSerif" w:cs="FreeSerif"/>
           <w:lang w:val="en-US"/>
         </w:rPr>
-        <w:t xml:space="preserve"> (Coen)</w:t>
+        <w:t xml:space="preserve"> (</w:t>
+      </w:r>
+      <w:proofErr w:type="spellStart"/>
+      <w:r>
+        <w:rPr>
+          <w:rFonts w:eastAsia="FreeSerif" w:cs="FreeSerif"/>
+          <w:lang w:val="en-US"/>
+        </w:rPr>
+        <w:t>Coen</w:t>
+      </w:r>
+      <w:proofErr w:type="spellEnd"/>
+      <w:r>
+        <w:rPr>
+          <w:rFonts w:eastAsia="FreeSerif" w:cs="FreeSerif"/>
+          <w:lang w:val="en-US"/>
+        </w:rPr>
+        <w:t>)</w:t>
       </w:r>
     </w:p>
     <w:p>
@@ -693,7 +871,23 @@
           <w:rFonts w:eastAsia="FreeSerif" w:cs="FreeSerif"/>
           <w:lang w:val="en-US"/>
         </w:rPr>
-        <w:t xml:space="preserve"> (Ayyoeb)</w:t>
+        <w:t xml:space="preserve"> (</w:t>
+      </w:r>
+      <w:proofErr w:type="spellStart"/>
+      <w:r>
+        <w:rPr>
+          <w:rFonts w:eastAsia="FreeSerif" w:cs="FreeSerif"/>
+          <w:lang w:val="en-US"/>
+        </w:rPr>
+        <w:t>Ayyoeb</w:t>
+      </w:r>
+      <w:proofErr w:type="spellEnd"/>
+      <w:r>
+        <w:rPr>
+          <w:rFonts w:eastAsia="FreeSerif" w:cs="FreeSerif"/>
+          <w:lang w:val="en-US"/>
+        </w:rPr>
+        <w:t>)</w:t>
       </w:r>
     </w:p>
     <w:p>
@@ -727,6 +921,7 @@
         </w:rPr>
         <w:t>(</w:t>
       </w:r>
+      <w:proofErr w:type="spellStart"/>
       <w:r>
         <w:rPr>
           <w:rFonts w:eastAsia="FreeSerif" w:cs="FreeSerif"/>
@@ -734,6 +929,7 @@
         </w:rPr>
         <w:t>Coen</w:t>
       </w:r>
+      <w:proofErr w:type="spellEnd"/>
       <w:r>
         <w:rPr>
           <w:rFonts w:eastAsia="FreeSerif" w:cs="FreeSerif"/>
@@ -789,7 +985,23 @@
           <w:rFonts w:eastAsia="FreeSerif" w:cs="FreeSerif"/>
           <w:lang w:val="en-US"/>
         </w:rPr>
-        <w:t>(Ayyoeb)</w:t>
+        <w:t>(</w:t>
+      </w:r>
+      <w:proofErr w:type="spellStart"/>
+      <w:r>
+        <w:rPr>
+          <w:rFonts w:eastAsia="FreeSerif" w:cs="FreeSerif"/>
+          <w:lang w:val="en-US"/>
+        </w:rPr>
+        <w:t>Ayyoeb</w:t>
+      </w:r>
+      <w:proofErr w:type="spellEnd"/>
+      <w:r>
+        <w:rPr>
+          <w:rFonts w:eastAsia="FreeSerif" w:cs="FreeSerif"/>
+          <w:lang w:val="en-US"/>
+        </w:rPr>
+        <w:t>)</w:t>
       </w:r>
     </w:p>
     <w:p>
@@ -897,6 +1109,7 @@
           <w:color w:val="984806" w:themeColor="accent6" w:themeShade="80"/>
           <w:lang w:val="en-US"/>
         </w:rPr>
+        <w:lastRenderedPageBreak/>
         <w:t>For the robots that fly around we need animations that are queued at the correct time. So the robot needs to determine when the animation is queued</w:t>
       </w:r>
       <w:r>
@@ -934,7 +1147,6 @@
           <w:color w:val="984806" w:themeColor="accent6" w:themeShade="80"/>
           <w:lang w:val="en-US"/>
         </w:rPr>
-        <w:lastRenderedPageBreak/>
         <w:t xml:space="preserve">We need a selection mechanism that selects blocks in the level that the robot needs to fly to and destroy. </w:t>
       </w:r>
       <w:r>
@@ -1025,7 +1237,23 @@
           <w:color w:val="984806" w:themeColor="accent6" w:themeShade="80"/>
           <w:lang w:val="en-US"/>
         </w:rPr>
-        <w:t xml:space="preserve">We want it to be possible for players to shoot the little robots and make them respawn at a certain position where they will continue their work. </w:t>
+        <w:t xml:space="preserve">We want it to be possible for players to shoot the little robots and make them </w:t>
+      </w:r>
+      <w:proofErr w:type="spellStart"/>
+      <w:r>
+        <w:rPr>
+          <w:color w:val="984806" w:themeColor="accent6" w:themeShade="80"/>
+          <w:lang w:val="en-US"/>
+        </w:rPr>
+        <w:t>respawn</w:t>
+      </w:r>
+      <w:proofErr w:type="spellEnd"/>
+      <w:r>
+        <w:rPr>
+          <w:color w:val="984806" w:themeColor="accent6" w:themeShade="80"/>
+          <w:lang w:val="en-US"/>
+        </w:rPr>
+        <w:t xml:space="preserve"> at a certain position where they will continue their work. </w:t>
       </w:r>
       <w:r>
         <w:rPr>
@@ -1118,7 +1346,21 @@
         <w:rPr>
           <w:lang w:val="en-US"/>
         </w:rPr>
-        <w:t xml:space="preserve">Collect playthrough data. For example we can </w:t>
+        <w:t xml:space="preserve">Collect </w:t>
+      </w:r>
+      <w:proofErr w:type="spellStart"/>
+      <w:r>
+        <w:rPr>
+          <w:lang w:val="en-US"/>
+        </w:rPr>
+        <w:t>playthrough</w:t>
+      </w:r>
+      <w:proofErr w:type="spellEnd"/>
+      <w:r>
+        <w:rPr>
+          <w:lang w:val="en-US"/>
+        </w:rPr>
+        <w:t xml:space="preserve"> data. For example we can </w:t>
       </w:r>
       <w:r>
         <w:rPr>
@@ -1409,7 +1651,21 @@
         <w:rPr>
           <w:lang w:val="en-US"/>
         </w:rPr>
-        <w:t xml:space="preserve"> Depending on which implementation we choose this might require more or less work. An approximation of the work is 3 stars.</w:t>
+        <w:t xml:space="preserve"> Depending on which </w:t>
+      </w:r>
+      <w:proofErr w:type="gramStart"/>
+      <w:r>
+        <w:rPr>
+          <w:lang w:val="en-US"/>
+        </w:rPr>
+        <w:t>implementation</w:t>
+      </w:r>
+      <w:proofErr w:type="gramEnd"/>
+      <w:r>
+        <w:rPr>
+          <w:lang w:val="en-US"/>
+        </w:rPr>
+        <w:t xml:space="preserve"> we choose this might require more or less work. An approximation of the work is 3 stars.</w:t>
       </w:r>
       <w:r>
         <w:rPr>
@@ -1700,6 +1956,7 @@
         </w:rPr>
         <w:t>(</w:t>
       </w:r>
+      <w:proofErr w:type="spellStart"/>
       <w:r>
         <w:rPr>
           <w:rFonts w:eastAsia="FreeSerif" w:cs="FreeSerif"/>
@@ -1707,6 +1964,7 @@
         </w:rPr>
         <w:t>Kees</w:t>
       </w:r>
+      <w:proofErr w:type="spellEnd"/>
       <w:r>
         <w:rPr>
           <w:rFonts w:eastAsia="FreeSerif" w:cs="FreeSerif"/>
@@ -1804,7 +2062,23 @@
           <w:rFonts w:eastAsia="FreeSerif" w:cs="FreeSerif"/>
           <w:lang w:val="en-US"/>
         </w:rPr>
-        <w:t>(Kees)</w:t>
+        <w:t>(</w:t>
+      </w:r>
+      <w:proofErr w:type="spellStart"/>
+      <w:r>
+        <w:rPr>
+          <w:rFonts w:eastAsia="FreeSerif" w:cs="FreeSerif"/>
+          <w:lang w:val="en-US"/>
+        </w:rPr>
+        <w:t>Kees</w:t>
+      </w:r>
+      <w:proofErr w:type="spellEnd"/>
+      <w:r>
+        <w:rPr>
+          <w:rFonts w:eastAsia="FreeSerif" w:cs="FreeSerif"/>
+          <w:lang w:val="en-US"/>
+        </w:rPr>
+        <w:t>)</w:t>
       </w:r>
     </w:p>
     <w:p>
@@ -1852,7 +2126,21 @@
         <w:rPr>
           <w:lang w:val="en-US"/>
         </w:rPr>
-        <w:t xml:space="preserve"> Raytracing for the gravity changes.</w:t>
+        <w:t xml:space="preserve"> </w:t>
+      </w:r>
+      <w:proofErr w:type="spellStart"/>
+      <w:r>
+        <w:rPr>
+          <w:lang w:val="en-US"/>
+        </w:rPr>
+        <w:t>Raytracing</w:t>
+      </w:r>
+      <w:proofErr w:type="spellEnd"/>
+      <w:r>
+        <w:rPr>
+          <w:lang w:val="en-US"/>
+        </w:rPr>
+        <w:t xml:space="preserve"> for the gravity changes.</w:t>
       </w:r>
       <w:r>
         <w:rPr>
@@ -1901,14 +2189,24 @@
           <w:color w:val="984806" w:themeColor="accent6" w:themeShade="80"/>
           <w:lang w:val="en-US"/>
         </w:rPr>
-        <w:t>this is now done by Kees</w:t>
-      </w:r>
+        <w:t xml:space="preserve">this is now done by </w:t>
+      </w:r>
+      <w:proofErr w:type="spellStart"/>
       <w:r>
         <w:rPr>
           <w:rFonts w:eastAsia="FreeSerif" w:cs="FreeSerif"/>
           <w:color w:val="984806" w:themeColor="accent6" w:themeShade="80"/>
           <w:lang w:val="en-US"/>
         </w:rPr>
+        <w:t>Kees</w:t>
+      </w:r>
+      <w:proofErr w:type="spellEnd"/>
+      <w:r>
+        <w:rPr>
+          <w:rFonts w:eastAsia="FreeSerif" w:cs="FreeSerif"/>
+          <w:color w:val="984806" w:themeColor="accent6" w:themeShade="80"/>
+          <w:lang w:val="en-US"/>
+        </w:rPr>
         <w:t>)</w:t>
       </w:r>
     </w:p>
@@ -1981,45 +2279,74 @@
       <w:r>
         <w:t xml:space="preserve">Steven van der Helm, </w:t>
       </w:r>
+      <w:r>
+        <w:fldChar w:fldCharType="begin"/>
+      </w:r>
+      <w:r>
+        <w:instrText xml:space="preserve"> HYPERLINK "mailto:S.vanderHelm@student.tudelft.nl" </w:instrText>
+      </w:r>
+      <w:r>
+        <w:fldChar w:fldCharType="separate"/>
+      </w:r>
+      <w:r>
+        <w:rPr>
+          <w:rStyle w:val="Hyperlink"/>
+        </w:rPr>
+        <w:t>S.va</w:t>
+      </w:r>
+      <w:r>
+        <w:rPr>
+          <w:rStyle w:val="Hyperlink"/>
+        </w:rPr>
+        <w:t>nderHelm@student.tude</w:t>
+      </w:r>
+      <w:r>
+        <w:rPr>
+          <w:rStyle w:val="Hyperlink"/>
+        </w:rPr>
+        <w:t>lft.nl</w:t>
+      </w:r>
+      <w:r>
+        <w:rPr>
+          <w:rStyle w:val="Hyperlink"/>
+        </w:rPr>
+        <w:fldChar w:fldCharType="end"/>
+      </w:r>
+      <w:r>
+        <w:t>, Producer</w:t>
+      </w:r>
+    </w:p>
+    <w:p>
+      <w:pPr>
+        <w:pStyle w:val="NoSpacing"/>
+        <w:ind w:left="720"/>
+        <w:rPr>
+          <w:lang w:val="en-US"/>
+        </w:rPr>
+      </w:pPr>
+      <w:proofErr w:type="gramStart"/>
+      <w:r>
+        <w:rPr>
+          <w:lang w:val="en-US"/>
+        </w:rPr>
+        <w:t xml:space="preserve">Roberto  </w:t>
+      </w:r>
+      <w:proofErr w:type="spellStart"/>
+      <w:r>
+        <w:rPr>
+          <w:lang w:val="en-US"/>
+        </w:rPr>
+        <w:t>Mol</w:t>
+      </w:r>
+      <w:proofErr w:type="spellEnd"/>
+      <w:proofErr w:type="gramEnd"/>
+      <w:r>
+        <w:rPr>
+          <w:lang w:val="en-US"/>
+        </w:rPr>
+        <w:t xml:space="preserve">, </w:t>
+      </w:r>
       <w:hyperlink r:id="rId6" w:history="1">
-        <w:r>
-          <w:rPr>
-            <w:rStyle w:val="Hyperlink"/>
-          </w:rPr>
-          <w:t>S.va</w:t>
-        </w:r>
-        <w:r>
-          <w:rPr>
-            <w:rStyle w:val="Hyperlink"/>
-          </w:rPr>
-          <w:t>nderHelm@student.tude</w:t>
-        </w:r>
-        <w:r>
-          <w:rPr>
-            <w:rStyle w:val="Hyperlink"/>
-          </w:rPr>
-          <w:t>lft.nl</w:t>
-        </w:r>
-      </w:hyperlink>
-      <w:r>
-        <w:t>, Producer</w:t>
-      </w:r>
-    </w:p>
-    <w:p>
-      <w:pPr>
-        <w:pStyle w:val="NoSpacing"/>
-        <w:ind w:left="720"/>
-        <w:rPr>
-          <w:lang w:val="en-US"/>
-        </w:rPr>
-      </w:pPr>
-      <w:r>
-        <w:rPr>
-          <w:lang w:val="en-US"/>
-        </w:rPr>
-        <w:t xml:space="preserve">Roberto  Mol, </w:t>
-      </w:r>
-      <w:hyperlink r:id="rId7" w:history="1">
         <w:r>
           <w:rPr>
             <w:rStyle w:val="Hyperlink"/>
@@ -2043,13 +2370,35 @@
           <w:lang w:val="en-US"/>
         </w:rPr>
       </w:pPr>
-      <w:r>
-        <w:rPr>
-          <w:lang w:val="en-US"/>
-        </w:rPr>
-        <w:t xml:space="preserve">Kees Kroep, </w:t>
-      </w:r>
-      <w:hyperlink r:id="rId8" w:history="1">
+      <w:proofErr w:type="spellStart"/>
+      <w:r>
+        <w:rPr>
+          <w:lang w:val="en-US"/>
+        </w:rPr>
+        <w:t>Kees</w:t>
+      </w:r>
+      <w:proofErr w:type="spellEnd"/>
+      <w:r>
+        <w:rPr>
+          <w:lang w:val="en-US"/>
+        </w:rPr>
+        <w:t xml:space="preserve"> </w:t>
+      </w:r>
+      <w:proofErr w:type="spellStart"/>
+      <w:r>
+        <w:rPr>
+          <w:lang w:val="en-US"/>
+        </w:rPr>
+        <w:t>Kroep</w:t>
+      </w:r>
+      <w:proofErr w:type="spellEnd"/>
+      <w:r>
+        <w:rPr>
+          <w:lang w:val="en-US"/>
+        </w:rPr>
+        <w:t xml:space="preserve">, </w:t>
+      </w:r>
+      <w:hyperlink r:id="rId7" w:history="1">
         <w:r>
           <w:rPr>
             <w:rStyle w:val="Hyperlink"/>
@@ -2073,13 +2422,35 @@
           <w:lang w:val="en-US"/>
         </w:rPr>
       </w:pPr>
-      <w:r>
-        <w:rPr>
-          <w:lang w:val="en-US"/>
-        </w:rPr>
-        <w:t xml:space="preserve">Coen Berssenbrugge, </w:t>
-      </w:r>
-      <w:hyperlink r:id="rId9" w:history="1">
+      <w:proofErr w:type="spellStart"/>
+      <w:r>
+        <w:rPr>
+          <w:lang w:val="en-US"/>
+        </w:rPr>
+        <w:t>Coen</w:t>
+      </w:r>
+      <w:proofErr w:type="spellEnd"/>
+      <w:r>
+        <w:rPr>
+          <w:lang w:val="en-US"/>
+        </w:rPr>
+        <w:t xml:space="preserve"> </w:t>
+      </w:r>
+      <w:proofErr w:type="spellStart"/>
+      <w:r>
+        <w:rPr>
+          <w:lang w:val="en-US"/>
+        </w:rPr>
+        <w:t>Berssenbrugge</w:t>
+      </w:r>
+      <w:proofErr w:type="spellEnd"/>
+      <w:r>
+        <w:rPr>
+          <w:lang w:val="en-US"/>
+        </w:rPr>
+        <w:t xml:space="preserve">, </w:t>
+      </w:r>
+      <w:hyperlink r:id="rId8" w:history="1">
         <w:r>
           <w:rPr>
             <w:rStyle w:val="Hyperlink"/>
@@ -2103,13 +2474,35 @@
           <w:lang w:val="en-US"/>
         </w:rPr>
       </w:pPr>
-      <w:r>
-        <w:rPr>
-          <w:lang w:val="en-US"/>
-        </w:rPr>
-        <w:t xml:space="preserve">Ayyoeb Ichaarine </w:t>
-      </w:r>
-      <w:hyperlink r:id="rId10" w:history="1">
+      <w:proofErr w:type="spellStart"/>
+      <w:r>
+        <w:rPr>
+          <w:lang w:val="en-US"/>
+        </w:rPr>
+        <w:t>Ayyoeb</w:t>
+      </w:r>
+      <w:proofErr w:type="spellEnd"/>
+      <w:r>
+        <w:rPr>
+          <w:lang w:val="en-US"/>
+        </w:rPr>
+        <w:t xml:space="preserve"> </w:t>
+      </w:r>
+      <w:proofErr w:type="spellStart"/>
+      <w:r>
+        <w:rPr>
+          <w:lang w:val="en-US"/>
+        </w:rPr>
+        <w:t>Ichaarine</w:t>
+      </w:r>
+      <w:proofErr w:type="spellEnd"/>
+      <w:r>
+        <w:rPr>
+          <w:lang w:val="en-US"/>
+        </w:rPr>
+        <w:t xml:space="preserve"> </w:t>
+      </w:r>
+      <w:hyperlink r:id="rId9" w:history="1">
         <w:r>
           <w:rPr>
             <w:rStyle w:val="Hyperlink"/>
@@ -2149,9 +2542,24 @@
         <w:rPr>
           <w:lang w:val="en-US"/>
         </w:rPr>
-        <w:t xml:space="preserve">Kwok Hou Man </w:t>
-      </w:r>
-      <w:hyperlink r:id="rId11" w:history="1">
+        <w:lastRenderedPageBreak/>
+        <w:t xml:space="preserve">Kwok </w:t>
+      </w:r>
+      <w:proofErr w:type="spellStart"/>
+      <w:r>
+        <w:rPr>
+          <w:lang w:val="en-US"/>
+        </w:rPr>
+        <w:t>Hou</w:t>
+      </w:r>
+      <w:proofErr w:type="spellEnd"/>
+      <w:r>
+        <w:rPr>
+          <w:lang w:val="en-US"/>
+        </w:rPr>
+        <w:t xml:space="preserve"> Man </w:t>
+      </w:r>
+      <w:hyperlink r:id="rId10" w:history="1">
         <w:r>
           <w:rPr>
             <w:rStyle w:val="Hyperlink"/>
@@ -2198,7 +2606,6 @@
           <w:b/>
           <w:lang w:val="en-US"/>
         </w:rPr>
-        <w:lastRenderedPageBreak/>
         <w:t>10 Nov – 16 Nov:</w:t>
       </w:r>
     </w:p>
@@ -2887,8 +3294,6 @@
         </w:rPr>
         <w:t>Start adding animations to the robot’s movement.</w:t>
       </w:r>
-      <w:bookmarkStart w:id="0" w:name="_GoBack"/>
-      <w:bookmarkEnd w:id="0"/>
     </w:p>
     <w:p>
       <w:pPr>
@@ -3136,6 +3541,7 @@
           <w:sz w:val="19"/>
           <w:szCs w:val="19"/>
         </w:rPr>
+        <w:lastRenderedPageBreak/>
         <w:t>Deliverables: early access game</w:t>
       </w:r>
     </w:p>
@@ -3159,7 +3565,6 @@
         <w:rPr>
           <w:lang w:val="en-US"/>
         </w:rPr>
-        <w:lastRenderedPageBreak/>
         <w:tab/>
       </w:r>
       <w:r>
@@ -3373,7 +3778,21 @@
         <w:rPr>
           <w:lang w:val="en-US"/>
         </w:rPr>
-        <w:t>Fix final bugs, tweak the game for optimal play.</w:t>
+        <w:t xml:space="preserve">Fix final </w:t>
+      </w:r>
+      <w:proofErr w:type="gramStart"/>
+      <w:r>
+        <w:rPr>
+          <w:lang w:val="en-US"/>
+        </w:rPr>
+        <w:t>bugs,</w:t>
+      </w:r>
+      <w:proofErr w:type="gramEnd"/>
+      <w:r>
+        <w:rPr>
+          <w:lang w:val="en-US"/>
+        </w:rPr>
+        <w:t xml:space="preserve"> tweak the game for optimal play.</w:t>
       </w:r>
     </w:p>
     <w:p>
@@ -3516,7 +3935,23 @@
           <w:b/>
           <w:lang w:val="en-US"/>
         </w:rPr>
-        <w:t>Link to github:</w:t>
+        <w:t xml:space="preserve">Link to </w:t>
+      </w:r>
+      <w:proofErr w:type="spellStart"/>
+      <w:r>
+        <w:rPr>
+          <w:b/>
+          <w:lang w:val="en-US"/>
+        </w:rPr>
+        <w:t>github</w:t>
+      </w:r>
+      <w:proofErr w:type="spellEnd"/>
+      <w:r>
+        <w:rPr>
+          <w:b/>
+          <w:lang w:val="en-US"/>
+        </w:rPr>
+        <w:t>:</w:t>
       </w:r>
     </w:p>
     <w:p>
@@ -3527,7 +3962,7 @@
           <w:lang w:val="en-US"/>
         </w:rPr>
       </w:pPr>
-      <w:hyperlink r:id="rId12" w:history="1">
+      <w:hyperlink r:id="rId11" w:history="1">
         <w:r>
           <w:rPr>
             <w:rStyle w:val="Hyperlink"/>

</xml_diff>